<commit_message>
Últimos cambios CSS y subida de documentación
</commit_message>
<xml_diff>
--- a/documentacion/Documentación DINW.docx
+++ b/documentacion/Documentación DINW.docx
@@ -27,17 +27,19 @@
     </w:p>
     <w:p>
       <w:pPr>
-        <w:pStyle w:val="ContentsHeading"/>
+        <w:pStyle w:val="TDC1"/>
         <w:tabs>
-          <w:tab w:val="right" w:leader="dot" w:pos="8838"/>
+          <w:tab w:val="left" w:pos="440"/>
+          <w:tab w:val="right" w:leader="dot" w:pos="9628"/>
         </w:tabs>
-      </w:pPr>
-      <w:r>
         <w:rPr>
-          <w:rFonts w:ascii="Liberation Serif" w:eastAsia="NSimSun" w:hAnsi="Liberation Serif"/>
-          <w:b w:val="0"/>
-          <w:bCs w:val="0"/>
-          <w:sz w:val="24"/>
+          <w:noProof/>
+        </w:rPr>
+      </w:pPr>
+      <w:r>
+        <w:rPr>
+          <w:b/>
+          <w:bCs/>
           <w:szCs w:val="24"/>
         </w:rPr>
         <w:fldChar w:fldCharType="begin"/>
@@ -47,135 +49,603 @@
       </w:r>
       <w:r>
         <w:rPr>
-          <w:rFonts w:ascii="Liberation Serif" w:eastAsia="NSimSun" w:hAnsi="Liberation Serif"/>
-          <w:b w:val="0"/>
-          <w:bCs w:val="0"/>
-          <w:sz w:val="24"/>
+          <w:b/>
+          <w:bCs/>
           <w:szCs w:val="24"/>
         </w:rPr>
         <w:fldChar w:fldCharType="separate"/>
       </w:r>
-      <w:r>
-        <w:t>Índice</w:t>
-      </w:r>
-    </w:p>
-    <w:p>
-      <w:pPr>
-        <w:pStyle w:val="Contents1"/>
-      </w:pPr>
-      <w:hyperlink r:id="rId7" w:history="1">
-        <w:r>
-          <w:t>1 Guía de estilo web</w:t>
-        </w:r>
-        <w:r>
+      <w:hyperlink w:anchor="_Toc71813846" w:history="1">
+        <w:r>
+          <w:rPr>
+            <w:rStyle w:val="Hipervnculo"/>
+            <w:noProof/>
+          </w:rPr>
+          <w:t>1</w:t>
+        </w:r>
+        <w:r>
+          <w:rPr>
+            <w:noProof/>
+          </w:rPr>
           <w:tab/>
+        </w:r>
+        <w:r>
+          <w:rPr>
+            <w:rStyle w:val="Hipervnculo"/>
+            <w:noProof/>
+          </w:rPr>
+          <w:t>Guía de estilo web</w:t>
+        </w:r>
+        <w:r>
+          <w:rPr>
+            <w:noProof/>
+          </w:rPr>
+          <w:tab/>
+        </w:r>
+        <w:r>
+          <w:rPr>
+            <w:noProof/>
+          </w:rPr>
+          <w:fldChar w:fldCharType="begin"/>
+        </w:r>
+        <w:r>
+          <w:rPr>
+            <w:noProof/>
+          </w:rPr>
+          <w:instrText xml:space="preserve"> PAGEREF _Toc71813846 \h </w:instrText>
+        </w:r>
+        <w:r>
+          <w:rPr>
+            <w:noProof/>
+          </w:rPr>
+        </w:r>
+        <w:r>
+          <w:rPr>
+            <w:noProof/>
+          </w:rPr>
+          <w:fldChar w:fldCharType="separate"/>
+        </w:r>
+        <w:r>
+          <w:rPr>
+            <w:noProof/>
+          </w:rPr>
           <w:t>2</w:t>
         </w:r>
+        <w:r>
+          <w:rPr>
+            <w:noProof/>
+          </w:rPr>
+          <w:fldChar w:fldCharType="end"/>
+        </w:r>
       </w:hyperlink>
     </w:p>
     <w:p>
       <w:pPr>
-        <w:pStyle w:val="Contents2"/>
-      </w:pPr>
-      <w:hyperlink r:id="rId8" w:history="1">
-        <w:r>
-          <w:t>1.1 Color</w:t>
-        </w:r>
-        <w:r>
+        <w:pStyle w:val="TDC2"/>
+        <w:tabs>
+          <w:tab w:val="left" w:pos="880"/>
+          <w:tab w:val="right" w:leader="dot" w:pos="9628"/>
+        </w:tabs>
+        <w:rPr>
+          <w:noProof/>
+        </w:rPr>
+      </w:pPr>
+      <w:hyperlink w:anchor="_Toc71813847" w:history="1">
+        <w:r>
+          <w:rPr>
+            <w:rStyle w:val="Hipervnculo"/>
+            <w:noProof/>
+          </w:rPr>
+          <w:t>1.1</w:t>
+        </w:r>
+        <w:r>
+          <w:rPr>
+            <w:noProof/>
+          </w:rPr>
           <w:tab/>
+        </w:r>
+        <w:r>
+          <w:rPr>
+            <w:rStyle w:val="Hipervnculo"/>
+            <w:noProof/>
+          </w:rPr>
+          <w:t>Color</w:t>
+        </w:r>
+        <w:r>
+          <w:rPr>
+            <w:noProof/>
+          </w:rPr>
+          <w:tab/>
+        </w:r>
+        <w:r>
+          <w:rPr>
+            <w:noProof/>
+          </w:rPr>
+          <w:fldChar w:fldCharType="begin"/>
+        </w:r>
+        <w:r>
+          <w:rPr>
+            <w:noProof/>
+          </w:rPr>
+          <w:instrText xml:space="preserve"> PAGEREF _Toc71813847 \h </w:instrText>
+        </w:r>
+        <w:r>
+          <w:rPr>
+            <w:noProof/>
+          </w:rPr>
+        </w:r>
+        <w:r>
+          <w:rPr>
+            <w:noProof/>
+          </w:rPr>
+          <w:fldChar w:fldCharType="separate"/>
+        </w:r>
+        <w:r>
+          <w:rPr>
+            <w:noProof/>
+          </w:rPr>
           <w:t>2</w:t>
         </w:r>
+        <w:r>
+          <w:rPr>
+            <w:noProof/>
+          </w:rPr>
+          <w:fldChar w:fldCharType="end"/>
+        </w:r>
       </w:hyperlink>
     </w:p>
     <w:p>
       <w:pPr>
-        <w:pStyle w:val="Contents2"/>
-      </w:pPr>
-      <w:hyperlink r:id="rId9" w:history="1">
-        <w:r>
-          <w:t>1.2 Tipografía (terminar de escribir tipo de fuente y tamaño de las letras)</w:t>
-        </w:r>
-        <w:r>
+        <w:pStyle w:val="TDC2"/>
+        <w:tabs>
+          <w:tab w:val="left" w:pos="880"/>
+          <w:tab w:val="right" w:leader="dot" w:pos="9628"/>
+        </w:tabs>
+        <w:rPr>
+          <w:noProof/>
+        </w:rPr>
+      </w:pPr>
+      <w:hyperlink w:anchor="_Toc71813848" w:history="1">
+        <w:r>
+          <w:rPr>
+            <w:rStyle w:val="Hipervnculo"/>
+            <w:noProof/>
+          </w:rPr>
+          <w:t>1.2</w:t>
+        </w:r>
+        <w:r>
+          <w:rPr>
+            <w:noProof/>
+          </w:rPr>
           <w:tab/>
+        </w:r>
+        <w:r>
+          <w:rPr>
+            <w:rStyle w:val="Hipervnculo"/>
+            <w:noProof/>
+          </w:rPr>
+          <w:t>Tipografía</w:t>
+        </w:r>
+        <w:r>
+          <w:rPr>
+            <w:noProof/>
+          </w:rPr>
+          <w:tab/>
+        </w:r>
+        <w:r>
+          <w:rPr>
+            <w:noProof/>
+          </w:rPr>
+          <w:fldChar w:fldCharType="begin"/>
+        </w:r>
+        <w:r>
+          <w:rPr>
+            <w:noProof/>
+          </w:rPr>
+          <w:instrText xml:space="preserve"> PAGEREF _Toc71813848 \h </w:instrText>
+        </w:r>
+        <w:r>
+          <w:rPr>
+            <w:noProof/>
+          </w:rPr>
+        </w:r>
+        <w:r>
+          <w:rPr>
+            <w:noProof/>
+          </w:rPr>
+          <w:fldChar w:fldCharType="separate"/>
+        </w:r>
+        <w:r>
+          <w:rPr>
+            <w:noProof/>
+          </w:rPr>
           <w:t>2</w:t>
         </w:r>
+        <w:r>
+          <w:rPr>
+            <w:noProof/>
+          </w:rPr>
+          <w:fldChar w:fldCharType="end"/>
+        </w:r>
       </w:hyperlink>
     </w:p>
     <w:p>
       <w:pPr>
-        <w:pStyle w:val="Contents2"/>
-      </w:pPr>
-      <w:hyperlink r:id="rId10" w:history="1">
-        <w:r>
-          <w:t>1.3 Menús</w:t>
-        </w:r>
-        <w:r>
+        <w:pStyle w:val="TDC2"/>
+        <w:tabs>
+          <w:tab w:val="left" w:pos="880"/>
+          <w:tab w:val="right" w:leader="dot" w:pos="9628"/>
+        </w:tabs>
+        <w:rPr>
+          <w:noProof/>
+        </w:rPr>
+      </w:pPr>
+      <w:hyperlink w:anchor="_Toc71813849" w:history="1">
+        <w:r>
+          <w:rPr>
+            <w:rStyle w:val="Hipervnculo"/>
+            <w:noProof/>
+          </w:rPr>
+          <w:t>1.3</w:t>
+        </w:r>
+        <w:r>
+          <w:rPr>
+            <w:noProof/>
+          </w:rPr>
           <w:tab/>
+        </w:r>
+        <w:r>
+          <w:rPr>
+            <w:rStyle w:val="Hipervnculo"/>
+            <w:noProof/>
+          </w:rPr>
+          <w:t>Menús</w:t>
+        </w:r>
+        <w:r>
+          <w:rPr>
+            <w:noProof/>
+          </w:rPr>
+          <w:tab/>
+        </w:r>
+        <w:r>
+          <w:rPr>
+            <w:noProof/>
+          </w:rPr>
+          <w:fldChar w:fldCharType="begin"/>
+        </w:r>
+        <w:r>
+          <w:rPr>
+            <w:noProof/>
+          </w:rPr>
+          <w:instrText xml:space="preserve"> PAGEREF _Toc71813849 \h </w:instrText>
+        </w:r>
+        <w:r>
+          <w:rPr>
+            <w:noProof/>
+          </w:rPr>
+        </w:r>
+        <w:r>
+          <w:rPr>
+            <w:noProof/>
+          </w:rPr>
+          <w:fldChar w:fldCharType="separate"/>
+        </w:r>
+        <w:r>
+          <w:rPr>
+            <w:noProof/>
+          </w:rPr>
+          <w:t>3</w:t>
+        </w:r>
+        <w:r>
+          <w:rPr>
+            <w:noProof/>
+          </w:rPr>
+          <w:fldChar w:fldCharType="end"/>
+        </w:r>
+      </w:hyperlink>
+    </w:p>
+    <w:p>
+      <w:pPr>
+        <w:pStyle w:val="TDC2"/>
+        <w:tabs>
+          <w:tab w:val="left" w:pos="880"/>
+          <w:tab w:val="right" w:leader="dot" w:pos="9628"/>
+        </w:tabs>
+        <w:rPr>
+          <w:noProof/>
+        </w:rPr>
+      </w:pPr>
+      <w:hyperlink w:anchor="_Toc71813850" w:history="1">
+        <w:r>
+          <w:rPr>
+            <w:rStyle w:val="Hipervnculo"/>
+            <w:noProof/>
+          </w:rPr>
+          <w:t>1.4</w:t>
+        </w:r>
+        <w:r>
+          <w:rPr>
+            <w:noProof/>
+          </w:rPr>
+          <w:tab/>
+        </w:r>
+        <w:r>
+          <w:rPr>
+            <w:rStyle w:val="Hipervnculo"/>
+            <w:noProof/>
+          </w:rPr>
+          <w:t>Imágenes</w:t>
+        </w:r>
+        <w:r>
+          <w:rPr>
+            <w:noProof/>
+          </w:rPr>
+          <w:tab/>
+        </w:r>
+        <w:r>
+          <w:rPr>
+            <w:noProof/>
+          </w:rPr>
+          <w:fldChar w:fldCharType="begin"/>
+        </w:r>
+        <w:r>
+          <w:rPr>
+            <w:noProof/>
+          </w:rPr>
+          <w:instrText xml:space="preserve"> PAGEREF _Toc71813850 \h </w:instrText>
+        </w:r>
+        <w:r>
+          <w:rPr>
+            <w:noProof/>
+          </w:rPr>
+        </w:r>
+        <w:r>
+          <w:rPr>
+            <w:noProof/>
+          </w:rPr>
+          <w:fldChar w:fldCharType="separate"/>
+        </w:r>
+        <w:r>
+          <w:rPr>
+            <w:noProof/>
+          </w:rPr>
+          <w:t>4</w:t>
+        </w:r>
+        <w:r>
+          <w:rPr>
+            <w:noProof/>
+          </w:rPr>
+          <w:fldChar w:fldCharType="end"/>
+        </w:r>
+      </w:hyperlink>
+    </w:p>
+    <w:p>
+      <w:pPr>
+        <w:pStyle w:val="TDC2"/>
+        <w:tabs>
+          <w:tab w:val="left" w:pos="880"/>
+          <w:tab w:val="right" w:leader="dot" w:pos="9628"/>
+        </w:tabs>
+        <w:rPr>
+          <w:noProof/>
+        </w:rPr>
+      </w:pPr>
+      <w:hyperlink w:anchor="_Toc71813851" w:history="1">
+        <w:r>
+          <w:rPr>
+            <w:rStyle w:val="Hipervnculo"/>
+            <w:noProof/>
+          </w:rPr>
+          <w:t>1.5</w:t>
+        </w:r>
+        <w:r>
+          <w:rPr>
+            <w:noProof/>
+          </w:rPr>
+          <w:tab/>
+        </w:r>
+        <w:r>
+          <w:rPr>
+            <w:rStyle w:val="Hipervnculo"/>
+            <w:noProof/>
+          </w:rPr>
+          <w:t>Estructura</w:t>
+        </w:r>
+        <w:r>
+          <w:rPr>
+            <w:noProof/>
+          </w:rPr>
+          <w:tab/>
+        </w:r>
+        <w:r>
+          <w:rPr>
+            <w:noProof/>
+          </w:rPr>
+          <w:fldChar w:fldCharType="begin"/>
+        </w:r>
+        <w:r>
+          <w:rPr>
+            <w:noProof/>
+          </w:rPr>
+          <w:instrText xml:space="preserve"> PAGEREF _Toc71813851 \h </w:instrText>
+        </w:r>
+        <w:r>
+          <w:rPr>
+            <w:noProof/>
+          </w:rPr>
+        </w:r>
+        <w:r>
+          <w:rPr>
+            <w:noProof/>
+          </w:rPr>
+          <w:fldChar w:fldCharType="separate"/>
+        </w:r>
+        <w:r>
+          <w:rPr>
+            <w:noProof/>
+          </w:rPr>
+          <w:t>6</w:t>
+        </w:r>
+        <w:r>
+          <w:rPr>
+            <w:noProof/>
+          </w:rPr>
+          <w:fldChar w:fldCharType="end"/>
+        </w:r>
+      </w:hyperlink>
+    </w:p>
+    <w:p>
+      <w:pPr>
+        <w:pStyle w:val="TDC1"/>
+        <w:tabs>
+          <w:tab w:val="left" w:pos="440"/>
+          <w:tab w:val="right" w:leader="dot" w:pos="9628"/>
+        </w:tabs>
+        <w:rPr>
+          <w:noProof/>
+        </w:rPr>
+      </w:pPr>
+      <w:hyperlink w:anchor="_Toc71813852" w:history="1">
+        <w:r>
+          <w:rPr>
+            <w:rStyle w:val="Hipervnculo"/>
+            <w:noProof/>
+          </w:rPr>
           <w:t>2</w:t>
         </w:r>
+        <w:r>
+          <w:rPr>
+            <w:noProof/>
+          </w:rPr>
+          <w:tab/>
+        </w:r>
+        <w:r>
+          <w:rPr>
+            <w:rStyle w:val="Hipervnculo"/>
+            <w:noProof/>
+          </w:rPr>
+          <w:t>Prototipo</w:t>
+        </w:r>
+        <w:r>
+          <w:rPr>
+            <w:noProof/>
+          </w:rPr>
+          <w:tab/>
+        </w:r>
+        <w:r>
+          <w:rPr>
+            <w:noProof/>
+          </w:rPr>
+          <w:fldChar w:fldCharType="begin"/>
+        </w:r>
+        <w:r>
+          <w:rPr>
+            <w:noProof/>
+          </w:rPr>
+          <w:instrText xml:space="preserve"> PAGEREF _Toc71813852 \h </w:instrText>
+        </w:r>
+        <w:r>
+          <w:rPr>
+            <w:noProof/>
+          </w:rPr>
+        </w:r>
+        <w:r>
+          <w:rPr>
+            <w:noProof/>
+          </w:rPr>
+          <w:fldChar w:fldCharType="separate"/>
+        </w:r>
+        <w:r>
+          <w:rPr>
+            <w:noProof/>
+          </w:rPr>
+          <w:t>6</w:t>
+        </w:r>
+        <w:r>
+          <w:rPr>
+            <w:noProof/>
+          </w:rPr>
+          <w:fldChar w:fldCharType="end"/>
+        </w:r>
       </w:hyperlink>
     </w:p>
     <w:p>
       <w:pPr>
-        <w:pStyle w:val="Contents2"/>
-      </w:pPr>
-      <w:hyperlink r:id="rId11" w:history="1">
-        <w:r>
-          <w:t>1.4 Imágenes y log</w:t>
-        </w:r>
-        <w:r>
-          <w:t>otipos (PONER)</w:t>
-        </w:r>
-        <w:r>
+        <w:pStyle w:val="TDC1"/>
+        <w:tabs>
+          <w:tab w:val="left" w:pos="440"/>
+          <w:tab w:val="right" w:leader="dot" w:pos="9628"/>
+        </w:tabs>
+        <w:rPr>
+          <w:noProof/>
+        </w:rPr>
+      </w:pPr>
+      <w:hyperlink w:anchor="_Toc71813853" w:history="1">
+        <w:r>
+          <w:rPr>
+            <w:rStyle w:val="Hipervnculo"/>
+            <w:noProof/>
+          </w:rPr>
+          <w:t>3</w:t>
+        </w:r>
+        <w:r>
+          <w:rPr>
+            <w:noProof/>
+          </w:rPr>
           <w:tab/>
-          <w:t>2</w:t>
+        </w:r>
+        <w:r>
+          <w:rPr>
+            <w:rStyle w:val="Hipervnculo"/>
+            <w:noProof/>
+          </w:rPr>
+          <w:t>Diseño responsivo</w:t>
+        </w:r>
+        <w:r>
+          <w:rPr>
+            <w:noProof/>
+          </w:rPr>
+          <w:tab/>
+        </w:r>
+        <w:r>
+          <w:rPr>
+            <w:noProof/>
+          </w:rPr>
+          <w:fldChar w:fldCharType="begin"/>
+        </w:r>
+        <w:r>
+          <w:rPr>
+            <w:noProof/>
+          </w:rPr>
+          <w:instrText xml:space="preserve"> PAGEREF _Toc71813853 \h </w:instrText>
+        </w:r>
+        <w:r>
+          <w:rPr>
+            <w:noProof/>
+          </w:rPr>
+        </w:r>
+        <w:r>
+          <w:rPr>
+            <w:noProof/>
+          </w:rPr>
+          <w:fldChar w:fldCharType="separate"/>
+        </w:r>
+        <w:r>
+          <w:rPr>
+            <w:noProof/>
+          </w:rPr>
+          <w:t>6</w:t>
+        </w:r>
+        <w:r>
+          <w:rPr>
+            <w:noProof/>
+          </w:rPr>
+          <w:fldChar w:fldCharType="end"/>
         </w:r>
       </w:hyperlink>
     </w:p>
     <w:p>
       <w:pPr>
-        <w:pStyle w:val="Contents2"/>
-      </w:pPr>
-      <w:hyperlink r:id="rId12" w:history="1">
-        <w:r>
-          <w:t>1.5 Estructura</w:t>
-        </w:r>
-        <w:r>
-          <w:tab/>
-          <w:t>2</w:t>
-        </w:r>
-      </w:hyperlink>
-    </w:p>
-    <w:p>
-      <w:pPr>
-        <w:pStyle w:val="Contents1"/>
-      </w:pPr>
-      <w:hyperlink r:id="rId13" w:history="1">
-        <w:r>
-          <w:t>2 Prototipo</w:t>
-        </w:r>
-        <w:r>
-          <w:tab/>
-          <w:t>3</w:t>
-        </w:r>
-      </w:hyperlink>
-    </w:p>
-    <w:p>
-      <w:pPr>
-        <w:pStyle w:val="Contents1"/>
-      </w:pPr>
-      <w:hyperlink r:id="rId14" w:history="1">
-        <w:r>
-          <w:t>3 Diseño desponsivo</w:t>
-        </w:r>
-        <w:r>
-          <w:tab/>
-          <w:t>3</w:t>
-        </w:r>
-      </w:hyperlink>
-    </w:p>
-    <w:p>
-      <w:pPr>
         <w:pStyle w:val="Standard"/>
       </w:pPr>
       <w:r>
@@ -184,10 +654,25 @@
     </w:p>
     <w:p>
       <w:pPr>
+        <w:rPr>
+          <w:rFonts w:ascii="Liberation Sans" w:eastAsia="Microsoft YaHei" w:hAnsi="Liberation Sans"/>
+          <w:b/>
+          <w:bCs/>
+          <w:sz w:val="28"/>
+          <w:szCs w:val="28"/>
+        </w:rPr>
+      </w:pPr>
+      <w:r>
+        <w:br w:type="page"/>
+      </w:r>
+    </w:p>
+    <w:p>
+      <w:pPr>
         <w:pStyle w:val="Ttulo1"/>
       </w:pPr>
-      <w:bookmarkStart w:id="0" w:name="__RefHeading___Toc171_687803573"/>
-      <w:r>
+      <w:bookmarkStart w:id="0" w:name="_Toc71813846"/>
+      <w:r>
+        <w:lastRenderedPageBreak/>
         <w:t>Guía de estilo web</w:t>
       </w:r>
       <w:bookmarkEnd w:id="0"/>
@@ -196,7 +681,7 @@
       <w:pPr>
         <w:pStyle w:val="Ttulo2"/>
       </w:pPr>
-      <w:bookmarkStart w:id="1" w:name="__RefHeading___Toc177_687803573"/>
+      <w:bookmarkStart w:id="1" w:name="_Toc71813847"/>
       <w:r>
         <w:t>Color</w:t>
       </w:r>
@@ -205,12 +690,200 @@
     <w:p>
       <w:pPr>
         <w:pStyle w:val="Textbody"/>
-      </w:pPr>
-      <w:r>
-        <w:t>Esta we</w:t>
-      </w:r>
-      <w:r>
-        <w:t>b tendrá como colores principales el color blanco, el azul, el verde, el rojo y el negro.</w:t>
+        <w:ind w:left="709" w:hanging="709"/>
+      </w:pPr>
+      <w:r>
+        <w:t>Esta web tendrá como colores principales el color blanco</w:t>
+      </w:r>
+      <w:r>
+        <w:t xml:space="preserve"> (</w:t>
+      </w:r>
+      <w:r>
+        <w:drawing>
+          <wp:inline distT="0" distB="0" distL="0" distR="0" wp14:anchorId="34E934B4" wp14:editId="7197AB3D">
+            <wp:extent cx="714475" cy="181000"/>
+            <wp:effectExtent l="0" t="0" r="9525" b="9525"/>
+            <wp:docPr id="22" name="Imagen 22"/>
+            <wp:cNvGraphicFramePr>
+              <a:graphicFrameLocks xmlns:a="http://schemas.openxmlformats.org/drawingml/2006/main" noChangeAspect="1"/>
+            </wp:cNvGraphicFramePr>
+            <a:graphic xmlns:a="http://schemas.openxmlformats.org/drawingml/2006/main">
+              <a:graphicData uri="http://schemas.openxmlformats.org/drawingml/2006/picture">
+                <pic:pic xmlns:pic="http://schemas.openxmlformats.org/drawingml/2006/picture">
+                  <pic:nvPicPr>
+                    <pic:cNvPr id="1" name=""/>
+                    <pic:cNvPicPr/>
+                  </pic:nvPicPr>
+                  <pic:blipFill>
+                    <a:blip r:embed="rId8"/>
+                    <a:stretch>
+                      <a:fillRect/>
+                    </a:stretch>
+                  </pic:blipFill>
+                  <pic:spPr>
+                    <a:xfrm>
+                      <a:off x="0" y="0"/>
+                      <a:ext cx="714475" cy="181000"/>
+                    </a:xfrm>
+                    <a:prstGeom prst="rect">
+                      <a:avLst/>
+                    </a:prstGeom>
+                  </pic:spPr>
+                </pic:pic>
+              </a:graphicData>
+            </a:graphic>
+          </wp:inline>
+        </w:drawing>
+      </w:r>
+      <w:r>
+        <w:t>)</w:t>
+      </w:r>
+      <w:r>
+        <w:t>, el azul</w:t>
+      </w:r>
+      <w:r>
+        <w:t xml:space="preserve"> ()</w:t>
+      </w:r>
+      <w:r>
+        <w:t>, el verde</w:t>
+      </w:r>
+      <w:r>
+        <w:t xml:space="preserve"> (</w:t>
+      </w:r>
+      <w:r>
+        <w:drawing>
+          <wp:inline distT="0" distB="0" distL="0" distR="0" wp14:anchorId="3F53BF15" wp14:editId="0AD66C70">
+            <wp:extent cx="704948" cy="161948"/>
+            <wp:effectExtent l="0" t="0" r="0" b="9525"/>
+            <wp:docPr id="21" name="Imagen 21"/>
+            <wp:cNvGraphicFramePr>
+              <a:graphicFrameLocks xmlns:a="http://schemas.openxmlformats.org/drawingml/2006/main" noChangeAspect="1"/>
+            </wp:cNvGraphicFramePr>
+            <a:graphic xmlns:a="http://schemas.openxmlformats.org/drawingml/2006/main">
+              <a:graphicData uri="http://schemas.openxmlformats.org/drawingml/2006/picture">
+                <pic:pic xmlns:pic="http://schemas.openxmlformats.org/drawingml/2006/picture">
+                  <pic:nvPicPr>
+                    <pic:cNvPr id="1" name=""/>
+                    <pic:cNvPicPr/>
+                  </pic:nvPicPr>
+                  <pic:blipFill>
+                    <a:blip r:embed="rId9"/>
+                    <a:stretch>
+                      <a:fillRect/>
+                    </a:stretch>
+                  </pic:blipFill>
+                  <pic:spPr>
+                    <a:xfrm>
+                      <a:off x="0" y="0"/>
+                      <a:ext cx="704948" cy="161948"/>
+                    </a:xfrm>
+                    <a:prstGeom prst="rect">
+                      <a:avLst/>
+                    </a:prstGeom>
+                  </pic:spPr>
+                </pic:pic>
+              </a:graphicData>
+            </a:graphic>
+          </wp:inline>
+        </w:drawing>
+      </w:r>
+      <w:r>
+        <w:t>)</w:t>
+      </w:r>
+      <w:r>
+        <w:t>, el rojo</w:t>
+      </w:r>
+      <w:r>
+        <w:t xml:space="preserve"> (</w:t>
+      </w:r>
+      <w:r>
+        <w:drawing>
+          <wp:inline distT="0" distB="0" distL="0" distR="0" wp14:anchorId="6652E813" wp14:editId="159E1DF7">
+            <wp:extent cx="714475" cy="181000"/>
+            <wp:effectExtent l="0" t="0" r="9525" b="9525"/>
+            <wp:docPr id="23" name="Imagen 23"/>
+            <wp:cNvGraphicFramePr>
+              <a:graphicFrameLocks xmlns:a="http://schemas.openxmlformats.org/drawingml/2006/main" noChangeAspect="1"/>
+            </wp:cNvGraphicFramePr>
+            <a:graphic xmlns:a="http://schemas.openxmlformats.org/drawingml/2006/main">
+              <a:graphicData uri="http://schemas.openxmlformats.org/drawingml/2006/picture">
+                <pic:pic xmlns:pic="http://schemas.openxmlformats.org/drawingml/2006/picture">
+                  <pic:nvPicPr>
+                    <pic:cNvPr id="1" name=""/>
+                    <pic:cNvPicPr/>
+                  </pic:nvPicPr>
+                  <pic:blipFill>
+                    <a:blip r:embed="rId10"/>
+                    <a:stretch>
+                      <a:fillRect/>
+                    </a:stretch>
+                  </pic:blipFill>
+                  <pic:spPr>
+                    <a:xfrm>
+                      <a:off x="0" y="0"/>
+                      <a:ext cx="714475" cy="181000"/>
+                    </a:xfrm>
+                    <a:prstGeom prst="rect">
+                      <a:avLst/>
+                    </a:prstGeom>
+                  </pic:spPr>
+                </pic:pic>
+              </a:graphicData>
+            </a:graphic>
+          </wp:inline>
+        </w:drawing>
+      </w:r>
+      <w:r>
+        <w:t>)</w:t>
+      </w:r>
+      <w:r>
+        <w:t xml:space="preserve"> y el negro</w:t>
+      </w:r>
+      <w:r>
+        <w:t xml:space="preserve"> (</w:t>
+      </w:r>
+      <w:r>
+        <w:drawing>
+          <wp:inline distT="0" distB="0" distL="0" distR="0" wp14:anchorId="34EC100F" wp14:editId="5F30F01B">
+            <wp:extent cx="724001" cy="228632"/>
+            <wp:effectExtent l="0" t="0" r="0" b="0"/>
+            <wp:docPr id="24" name="Imagen 24"/>
+            <wp:cNvGraphicFramePr>
+              <a:graphicFrameLocks xmlns:a="http://schemas.openxmlformats.org/drawingml/2006/main" noChangeAspect="1"/>
+            </wp:cNvGraphicFramePr>
+            <a:graphic xmlns:a="http://schemas.openxmlformats.org/drawingml/2006/main">
+              <a:graphicData uri="http://schemas.openxmlformats.org/drawingml/2006/picture">
+                <pic:pic xmlns:pic="http://schemas.openxmlformats.org/drawingml/2006/picture">
+                  <pic:nvPicPr>
+                    <pic:cNvPr id="1" name=""/>
+                    <pic:cNvPicPr/>
+                  </pic:nvPicPr>
+                  <pic:blipFill>
+                    <a:blip r:embed="rId11"/>
+                    <a:stretch>
+                      <a:fillRect/>
+                    </a:stretch>
+                  </pic:blipFill>
+                  <pic:spPr>
+                    <a:xfrm>
+                      <a:off x="0" y="0"/>
+                      <a:ext cx="724001" cy="228632"/>
+                    </a:xfrm>
+                    <a:prstGeom prst="rect">
+                      <a:avLst/>
+                    </a:prstGeom>
+                  </pic:spPr>
+                </pic:pic>
+              </a:graphicData>
+            </a:graphic>
+          </wp:inline>
+        </w:drawing>
+      </w:r>
+      <w:r>
+        <w:t>)</w:t>
+      </w:r>
+      <w:r>
+        <w:t>.</w:t>
       </w:r>
     </w:p>
     <w:p>
@@ -226,21 +899,59 @@
         <w:pStyle w:val="Textbody"/>
       </w:pPr>
       <w:r>
-        <w:t xml:space="preserve">El color de </w:t>
-      </w:r>
-      <w:r>
-        <w:t xml:space="preserve">las letras será negro sobre un </w:t>
-      </w:r>
-      <w:proofErr w:type="spellStart"/>
-      <w:r>
-        <w:t>fono</w:t>
-      </w:r>
-      <w:proofErr w:type="spellEnd"/>
-      <w:r>
-        <w:t xml:space="preserve"> blanco excepto en el encabezado que serán letras rojas sobre un fono verde y en el pie de página que encontraremos letras verdes sobre un fondo negro, las tonalidades escogidas favorecen a la comprensión del texto y a su</w:t>
-      </w:r>
-      <w:r>
-        <w:t xml:space="preserve"> visualización.</w:t>
+        <w:t>El color de las letras será negro sobre un fon</w:t>
+      </w:r>
+      <w:r>
+        <w:t>d</w:t>
+      </w:r>
+      <w:r>
+        <w:t>o blanco excepto en el encabezado que serán letras rojas sobre un fono verde y en el pie de página que encontraremos letras verdes sobre un fondo negro</w:t>
+      </w:r>
+      <w:r>
+        <w:t xml:space="preserve"> (</w:t>
+      </w:r>
+      <w:r>
+        <w:drawing>
+          <wp:inline distT="0" distB="0" distL="0" distR="0" wp14:anchorId="6EE48037" wp14:editId="4F179E90">
+            <wp:extent cx="590632" cy="152421"/>
+            <wp:effectExtent l="0" t="0" r="0" b="0"/>
+            <wp:docPr id="25" name="Imagen 25"/>
+            <wp:cNvGraphicFramePr>
+              <a:graphicFrameLocks xmlns:a="http://schemas.openxmlformats.org/drawingml/2006/main" noChangeAspect="1"/>
+            </wp:cNvGraphicFramePr>
+            <a:graphic xmlns:a="http://schemas.openxmlformats.org/drawingml/2006/main">
+              <a:graphicData uri="http://schemas.openxmlformats.org/drawingml/2006/picture">
+                <pic:pic xmlns:pic="http://schemas.openxmlformats.org/drawingml/2006/picture">
+                  <pic:nvPicPr>
+                    <pic:cNvPr id="1" name=""/>
+                    <pic:cNvPicPr/>
+                  </pic:nvPicPr>
+                  <pic:blipFill>
+                    <a:blip r:embed="rId12"/>
+                    <a:stretch>
+                      <a:fillRect/>
+                    </a:stretch>
+                  </pic:blipFill>
+                  <pic:spPr>
+                    <a:xfrm>
+                      <a:off x="0" y="0"/>
+                      <a:ext cx="590632" cy="152421"/>
+                    </a:xfrm>
+                    <a:prstGeom prst="rect">
+                      <a:avLst/>
+                    </a:prstGeom>
+                  </pic:spPr>
+                </pic:pic>
+              </a:graphicData>
+            </a:graphic>
+          </wp:inline>
+        </w:drawing>
+      </w:r>
+      <w:r>
+        <w:t>)</w:t>
+      </w:r>
+      <w:r>
+        <w:t>, las tonalidades escogidas favorecen a la comprensión del texto y a su visualización.</w:t>
       </w:r>
     </w:p>
     <w:p>
@@ -248,16 +959,235 @@
         <w:pStyle w:val="Textbody"/>
       </w:pPr>
       <w:r>
-        <w:t>Los enlaces que encontraremos a lo largo de los textos serán de color azul para poder distinguirlos mejor.</w:t>
+        <w:t>Los enlaces que encontraremos a lo largo de los textos serán de color azul</w:t>
+      </w:r>
+      <w:r>
+        <w:t xml:space="preserve"> (</w:t>
+      </w:r>
+      <w:r>
+        <w:drawing>
+          <wp:inline distT="0" distB="0" distL="0" distR="0" wp14:anchorId="483B73DD" wp14:editId="2BD8CCEA">
+            <wp:extent cx="590632" cy="142895"/>
+            <wp:effectExtent l="0" t="0" r="0" b="9525"/>
+            <wp:docPr id="26" name="Imagen 26"/>
+            <wp:cNvGraphicFramePr>
+              <a:graphicFrameLocks xmlns:a="http://schemas.openxmlformats.org/drawingml/2006/main" noChangeAspect="1"/>
+            </wp:cNvGraphicFramePr>
+            <a:graphic xmlns:a="http://schemas.openxmlformats.org/drawingml/2006/main">
+              <a:graphicData uri="http://schemas.openxmlformats.org/drawingml/2006/picture">
+                <pic:pic xmlns:pic="http://schemas.openxmlformats.org/drawingml/2006/picture">
+                  <pic:nvPicPr>
+                    <pic:cNvPr id="1" name=""/>
+                    <pic:cNvPicPr/>
+                  </pic:nvPicPr>
+                  <pic:blipFill>
+                    <a:blip r:embed="rId13"/>
+                    <a:stretch>
+                      <a:fillRect/>
+                    </a:stretch>
+                  </pic:blipFill>
+                  <pic:spPr>
+                    <a:xfrm>
+                      <a:off x="0" y="0"/>
+                      <a:ext cx="590632" cy="142895"/>
+                    </a:xfrm>
+                    <a:prstGeom prst="rect">
+                      <a:avLst/>
+                    </a:prstGeom>
+                  </pic:spPr>
+                </pic:pic>
+              </a:graphicData>
+            </a:graphic>
+          </wp:inline>
+        </w:drawing>
+      </w:r>
+      <w:r>
+        <w:t>)</w:t>
+      </w:r>
+      <w:r>
+        <w:t xml:space="preserve"> para poder distinguirlos mejor.</w:t>
+      </w:r>
+    </w:p>
+    <w:p>
+      <w:pPr>
+        <w:pStyle w:val="Textbody"/>
+      </w:pPr>
+      <w:r>
+        <w:t xml:space="preserve">En cuanto a los mensajes de alerta que aparecen tras ejecutar alguna acción serán de color verde si todo </w:t>
+      </w:r>
+      <w:r>
+        <w:t>ha</w:t>
+      </w:r>
+      <w:r>
+        <w:t xml:space="preserve"> sido correcto, de color </w:t>
+      </w:r>
+      <w:r>
+        <w:t>rojo</w:t>
+      </w:r>
+      <w:r>
+        <w:t xml:space="preserve"> si ha habido algún error</w:t>
+      </w:r>
+      <w:r>
+        <w:t xml:space="preserve"> y amarillo en el caso de que haya que dar información al usuario.</w:t>
+      </w:r>
+    </w:p>
+    <w:p>
+      <w:pPr>
+        <w:pStyle w:val="Textbody"/>
+      </w:pPr>
+      <w:r>
+        <w:t>Los colores para las alertas rojas son:</w:t>
+      </w:r>
+    </w:p>
+    <w:p>
+      <w:pPr>
+        <w:pStyle w:val="Textbody"/>
+      </w:pPr>
+      <w:r>
+        <w:drawing>
+          <wp:inline distT="0" distB="0" distL="0" distR="0" wp14:anchorId="1643DD72" wp14:editId="44930E71">
+            <wp:extent cx="1829055" cy="447737"/>
+            <wp:effectExtent l="0" t="0" r="0" b="9525"/>
+            <wp:docPr id="27" name="Imagen 27"/>
+            <wp:cNvGraphicFramePr>
+              <a:graphicFrameLocks xmlns:a="http://schemas.openxmlformats.org/drawingml/2006/main" noChangeAspect="1"/>
+            </wp:cNvGraphicFramePr>
+            <a:graphic xmlns:a="http://schemas.openxmlformats.org/drawingml/2006/main">
+              <a:graphicData uri="http://schemas.openxmlformats.org/drawingml/2006/picture">
+                <pic:pic xmlns:pic="http://schemas.openxmlformats.org/drawingml/2006/picture">
+                  <pic:nvPicPr>
+                    <pic:cNvPr id="1" name=""/>
+                    <pic:cNvPicPr/>
+                  </pic:nvPicPr>
+                  <pic:blipFill>
+                    <a:blip r:embed="rId14"/>
+                    <a:stretch>
+                      <a:fillRect/>
+                    </a:stretch>
+                  </pic:blipFill>
+                  <pic:spPr>
+                    <a:xfrm>
+                      <a:off x="0" y="0"/>
+                      <a:ext cx="1829055" cy="447737"/>
+                    </a:xfrm>
+                    <a:prstGeom prst="rect">
+                      <a:avLst/>
+                    </a:prstGeom>
+                  </pic:spPr>
+                </pic:pic>
+              </a:graphicData>
+            </a:graphic>
+          </wp:inline>
+        </w:drawing>
+      </w:r>
+    </w:p>
+    <w:p>
+      <w:pPr>
+        <w:pStyle w:val="Textbody"/>
+      </w:pPr>
+      <w:r>
+        <w:t>Los colores para las alertas verdes son:</w:t>
+      </w:r>
+    </w:p>
+    <w:p>
+      <w:pPr>
+        <w:pStyle w:val="Textbody"/>
+      </w:pPr>
+      <w:r>
+        <w:drawing>
+          <wp:inline distT="0" distB="0" distL="0" distR="0" wp14:anchorId="087B0112" wp14:editId="71E4CB8E">
+            <wp:extent cx="1800476" cy="447737"/>
+            <wp:effectExtent l="0" t="0" r="9525" b="9525"/>
+            <wp:docPr id="29" name="Imagen 29"/>
+            <wp:cNvGraphicFramePr>
+              <a:graphicFrameLocks xmlns:a="http://schemas.openxmlformats.org/drawingml/2006/main" noChangeAspect="1"/>
+            </wp:cNvGraphicFramePr>
+            <a:graphic xmlns:a="http://schemas.openxmlformats.org/drawingml/2006/main">
+              <a:graphicData uri="http://schemas.openxmlformats.org/drawingml/2006/picture">
+                <pic:pic xmlns:pic="http://schemas.openxmlformats.org/drawingml/2006/picture">
+                  <pic:nvPicPr>
+                    <pic:cNvPr id="1" name=""/>
+                    <pic:cNvPicPr/>
+                  </pic:nvPicPr>
+                  <pic:blipFill>
+                    <a:blip r:embed="rId15"/>
+                    <a:stretch>
+                      <a:fillRect/>
+                    </a:stretch>
+                  </pic:blipFill>
+                  <pic:spPr>
+                    <a:xfrm>
+                      <a:off x="0" y="0"/>
+                      <a:ext cx="1800476" cy="447737"/>
+                    </a:xfrm>
+                    <a:prstGeom prst="rect">
+                      <a:avLst/>
+                    </a:prstGeom>
+                  </pic:spPr>
+                </pic:pic>
+              </a:graphicData>
+            </a:graphic>
+          </wp:inline>
+        </w:drawing>
+      </w:r>
+    </w:p>
+    <w:p>
+      <w:pPr>
+        <w:pStyle w:val="Textbody"/>
+      </w:pPr>
+      <w:r>
+        <w:t>Los colores para las alertas amarillas son:</w:t>
+      </w:r>
+    </w:p>
+    <w:p>
+      <w:pPr>
+        <w:pStyle w:val="Textbody"/>
+      </w:pPr>
+      <w:r>
+        <w:drawing>
+          <wp:inline distT="0" distB="0" distL="0" distR="0" wp14:anchorId="6ED54DA9" wp14:editId="08114F99">
+            <wp:extent cx="1800476" cy="428685"/>
+            <wp:effectExtent l="0" t="0" r="0" b="9525"/>
+            <wp:docPr id="28" name="Imagen 28"/>
+            <wp:cNvGraphicFramePr>
+              <a:graphicFrameLocks xmlns:a="http://schemas.openxmlformats.org/drawingml/2006/main" noChangeAspect="1"/>
+            </wp:cNvGraphicFramePr>
+            <a:graphic xmlns:a="http://schemas.openxmlformats.org/drawingml/2006/main">
+              <a:graphicData uri="http://schemas.openxmlformats.org/drawingml/2006/picture">
+                <pic:pic xmlns:pic="http://schemas.openxmlformats.org/drawingml/2006/picture">
+                  <pic:nvPicPr>
+                    <pic:cNvPr id="1" name=""/>
+                    <pic:cNvPicPr/>
+                  </pic:nvPicPr>
+                  <pic:blipFill>
+                    <a:blip r:embed="rId16"/>
+                    <a:stretch>
+                      <a:fillRect/>
+                    </a:stretch>
+                  </pic:blipFill>
+                  <pic:spPr>
+                    <a:xfrm>
+                      <a:off x="0" y="0"/>
+                      <a:ext cx="1800476" cy="428685"/>
+                    </a:xfrm>
+                    <a:prstGeom prst="rect">
+                      <a:avLst/>
+                    </a:prstGeom>
+                  </pic:spPr>
+                </pic:pic>
+              </a:graphicData>
+            </a:graphic>
+          </wp:inline>
+        </w:drawing>
       </w:r>
     </w:p>
     <w:p>
       <w:pPr>
         <w:pStyle w:val="Ttulo2"/>
       </w:pPr>
-      <w:bookmarkStart w:id="2" w:name="__RefHeading___Toc179_687803573"/>
-      <w:r>
-        <w:t>Tipografía (terminar de escribir tipo de fuente y tamaño de las letras)</w:t>
+      <w:bookmarkStart w:id="2" w:name="_Toc71813848"/>
+      <w:r>
+        <w:t>Tipografía</w:t>
       </w:r>
       <w:bookmarkEnd w:id="2"/>
     </w:p>
@@ -266,45 +1196,116 @@
         <w:pStyle w:val="Textbody"/>
       </w:pPr>
       <w:r>
-        <w:t xml:space="preserve">El tamaño de la letra que se usará en la página web </w:t>
-      </w:r>
-      <w:r>
-        <w:t xml:space="preserve">variará según su uso, en los </w:t>
-      </w:r>
-      <w:proofErr w:type="spellStart"/>
-      <w:r>
-        <w:t>titulos</w:t>
-      </w:r>
-      <w:proofErr w:type="spellEnd"/>
-      <w:r>
-        <w:t xml:space="preserve"> será de … y en el texto principal de ... para facilitar la distinción entre ambos, </w:t>
-      </w:r>
-      <w:proofErr w:type="spellStart"/>
-      <w:r>
-        <w:t>ademas</w:t>
-      </w:r>
-      <w:proofErr w:type="spellEnd"/>
-      <w:r>
-        <w:t xml:space="preserve"> de una fuente clara y fácil de comprender y con un grosor adecuado para </w:t>
-      </w:r>
-      <w:proofErr w:type="gramStart"/>
-      <w:r>
-        <w:t>una  lectura</w:t>
-      </w:r>
-      <w:proofErr w:type="gramEnd"/>
-      <w:r>
-        <w:t xml:space="preserve"> y visualización que no canse a la vista como</w:t>
-      </w:r>
-      <w:r>
-        <w:t xml:space="preserve"> es el caso del tipo de fuente...</w:t>
+        <w:t>El tamaño de la letra que se usará en la página web</w:t>
+      </w:r>
+      <w:r>
+        <w:t xml:space="preserve"> será el por defecto que viene establecido por Bootstrap para cada etiqueta HTML.</w:t>
+      </w:r>
+      <w:r>
+        <w:t xml:space="preserve"> Excepto para el menú del encabezado que tendrá un tamaño de </w:t>
+      </w:r>
+      <w:r>
+        <w:rPr>
+          <w:i/>
+          <w:iCs/>
+        </w:rPr>
+        <w:t>2vw</w:t>
+      </w:r>
+      <w:r>
+        <w:t xml:space="preserve">, los elementos </w:t>
+      </w:r>
+      <w:r>
+        <w:rPr>
+          <w:i/>
+          <w:iCs/>
+        </w:rPr>
+        <w:t>p</w:t>
+      </w:r>
+      <w:r>
+        <w:t xml:space="preserve"> que hay en horario en la zona donde se muestra dicho horario que tendrán un tamaño de </w:t>
+      </w:r>
+      <w:r>
+        <w:rPr>
+          <w:i/>
+          <w:iCs/>
+        </w:rPr>
+        <w:t>1.5rem</w:t>
+      </w:r>
+      <w:r>
+        <w:t xml:space="preserve">, para la fecha, donde aparece el día de la semana, tendrá un tamaño de </w:t>
+      </w:r>
+      <w:r>
+        <w:rPr>
+          <w:i/>
+          <w:iCs/>
+        </w:rPr>
+        <w:t>1.5</w:t>
+      </w:r>
+      <w:r>
+        <w:rPr>
+          <w:i/>
+          <w:iCs/>
+        </w:rPr>
+        <w:t>rem</w:t>
+      </w:r>
+      <w:r>
+        <w:t xml:space="preserve"> y cuando se indica que el horario esta cerrado aparecerá con un tamaño de </w:t>
+      </w:r>
+      <w:r>
+        <w:rPr>
+          <w:i/>
+          <w:iCs/>
+        </w:rPr>
+        <w:t>3rem</w:t>
+      </w:r>
+      <w:r>
+        <w:t>.</w:t>
+      </w:r>
+    </w:p>
+    <w:p>
+      <w:pPr>
+        <w:pStyle w:val="Textbody"/>
+      </w:pPr>
+      <w:r>
+        <w:t>Además,</w:t>
+      </w:r>
+      <w:r>
+        <w:t xml:space="preserve"> se usa una</w:t>
+      </w:r>
+      <w:r>
+        <w:t xml:space="preserve"> fuente clara y fácil de comprender y con un grosor adecuado para </w:t>
+      </w:r>
+      <w:r>
+        <w:t>una lectura</w:t>
+      </w:r>
+      <w:r>
+        <w:t xml:space="preserve"> y visualización que no canse a la vista como es el caso </w:t>
+      </w:r>
+      <w:r>
+        <w:t>de los tipos de fuente preestablecidos por Bootstrap.</w:t>
+      </w:r>
+    </w:p>
+    <w:p>
+      <w:pPr>
+        <w:rPr>
+          <w:rFonts w:ascii="Liberation Sans" w:eastAsia="Microsoft YaHei" w:hAnsi="Liberation Sans"/>
+          <w:b/>
+          <w:bCs/>
+          <w:sz w:val="28"/>
+          <w:szCs w:val="28"/>
+        </w:rPr>
+      </w:pPr>
+      <w:r>
+        <w:br w:type="page"/>
       </w:r>
     </w:p>
     <w:p>
       <w:pPr>
         <w:pStyle w:val="Ttulo2"/>
       </w:pPr>
-      <w:bookmarkStart w:id="3" w:name="__RefHeading___Toc181_687803573"/>
-      <w:r>
+      <w:bookmarkStart w:id="3" w:name="_Toc71813849"/>
+      <w:r>
+        <w:lastRenderedPageBreak/>
         <w:t>Menús</w:t>
       </w:r>
       <w:bookmarkEnd w:id="3"/>
@@ -314,29 +1315,1342 @@
         <w:pStyle w:val="Textbody"/>
       </w:pPr>
       <w:r>
-        <w:t xml:space="preserve">En el encabezado encontraremos un menú horizontal donde encontraremos los distintos servicios y opciones que tiene la página web sobre la empresa de peluquería. En el pie de página encontraremos un menú vertical con </w:t>
-      </w:r>
-      <w:r>
-        <w:t>las mismas opciones y servicios que en el menú horizontal</w:t>
+        <w:t>En el encabezado encontraremos un menú horizontal donde encontraremos los distintos servicios y opciones que tiene la página web sobre la empresa de peluquería.</w:t>
+      </w:r>
+    </w:p>
+    <w:p>
+      <w:pPr>
+        <w:pStyle w:val="Textbody"/>
+      </w:pPr>
+      <w:r>
+        <w:rPr>
+          <w:noProof/>
+        </w:rPr>
+        <w:drawing>
+          <wp:anchor distT="0" distB="0" distL="114300" distR="114300" simplePos="0" relativeHeight="251659264" behindDoc="0" locked="0" layoutInCell="1" allowOverlap="1" wp14:anchorId="55978E8D" wp14:editId="05E7252A">
+            <wp:simplePos x="0" y="0"/>
+            <wp:positionH relativeFrom="column">
+              <wp:posOffset>3810</wp:posOffset>
+            </wp:positionH>
+            <wp:positionV relativeFrom="paragraph">
+              <wp:posOffset>3810</wp:posOffset>
+            </wp:positionV>
+            <wp:extent cx="6120130" cy="2559685"/>
+            <wp:effectExtent l="0" t="0" r="0" b="0"/>
+            <wp:wrapTopAndBottom/>
+            <wp:docPr id="2" name="Imagen 2"/>
+            <wp:cNvGraphicFramePr>
+              <a:graphicFrameLocks xmlns:a="http://schemas.openxmlformats.org/drawingml/2006/main" noChangeAspect="1"/>
+            </wp:cNvGraphicFramePr>
+            <a:graphic xmlns:a="http://schemas.openxmlformats.org/drawingml/2006/main">
+              <a:graphicData uri="http://schemas.openxmlformats.org/drawingml/2006/picture">
+                <pic:pic xmlns:pic="http://schemas.openxmlformats.org/drawingml/2006/picture">
+                  <pic:nvPicPr>
+                    <pic:cNvPr id="1" name=""/>
+                    <pic:cNvPicPr/>
+                  </pic:nvPicPr>
+                  <pic:blipFill>
+                    <a:blip r:embed="rId17">
+                      <a:extLst>
+                        <a:ext uri="{28A0092B-C50C-407E-A947-70E740481C1C}">
+                          <a14:useLocalDpi xmlns:a14="http://schemas.microsoft.com/office/drawing/2010/main" val="0"/>
+                        </a:ext>
+                      </a:extLst>
+                    </a:blip>
+                    <a:stretch>
+                      <a:fillRect/>
+                    </a:stretch>
+                  </pic:blipFill>
+                  <pic:spPr>
+                    <a:xfrm>
+                      <a:off x="0" y="0"/>
+                      <a:ext cx="6120130" cy="2559685"/>
+                    </a:xfrm>
+                    <a:prstGeom prst="rect">
+                      <a:avLst/>
+                    </a:prstGeom>
+                  </pic:spPr>
+                </pic:pic>
+              </a:graphicData>
+            </a:graphic>
+            <wp14:sizeRelH relativeFrom="margin">
+              <wp14:pctWidth>0</wp14:pctWidth>
+            </wp14:sizeRelH>
+            <wp14:sizeRelV relativeFrom="margin">
+              <wp14:pctHeight>0</wp14:pctHeight>
+            </wp14:sizeRelV>
+          </wp:anchor>
+        </w:drawing>
+      </w:r>
+    </w:p>
+    <w:p>
+      <w:pPr>
+        <w:pStyle w:val="Textbody"/>
+      </w:pPr>
+      <w:r>
+        <w:t>En el pie de página encontraremos un menú vertical con las mismas opciones y servicios que en el menú horizontal</w:t>
+      </w:r>
+      <w:r>
+        <w:t>.</w:t>
+      </w:r>
+    </w:p>
+    <w:p>
+      <w:pPr>
+        <w:pStyle w:val="Textbody"/>
+      </w:pPr>
+      <w:r>
+        <w:rPr>
+          <w:noProof/>
+        </w:rPr>
+        <w:drawing>
+          <wp:anchor distT="0" distB="0" distL="114300" distR="114300" simplePos="0" relativeHeight="251660288" behindDoc="0" locked="0" layoutInCell="1" allowOverlap="1" wp14:anchorId="217675EE" wp14:editId="3B7C2CF6">
+            <wp:simplePos x="0" y="0"/>
+            <wp:positionH relativeFrom="column">
+              <wp:posOffset>3810</wp:posOffset>
+            </wp:positionH>
+            <wp:positionV relativeFrom="paragraph">
+              <wp:posOffset>1270</wp:posOffset>
+            </wp:positionV>
+            <wp:extent cx="2924583" cy="2133898"/>
+            <wp:effectExtent l="0" t="0" r="9525" b="0"/>
+            <wp:wrapTopAndBottom/>
+            <wp:docPr id="3" name="Imagen 3"/>
+            <wp:cNvGraphicFramePr>
+              <a:graphicFrameLocks xmlns:a="http://schemas.openxmlformats.org/drawingml/2006/main" noChangeAspect="1"/>
+            </wp:cNvGraphicFramePr>
+            <a:graphic xmlns:a="http://schemas.openxmlformats.org/drawingml/2006/main">
+              <a:graphicData uri="http://schemas.openxmlformats.org/drawingml/2006/picture">
+                <pic:pic xmlns:pic="http://schemas.openxmlformats.org/drawingml/2006/picture">
+                  <pic:nvPicPr>
+                    <pic:cNvPr id="1" name=""/>
+                    <pic:cNvPicPr/>
+                  </pic:nvPicPr>
+                  <pic:blipFill>
+                    <a:blip r:embed="rId18">
+                      <a:extLst>
+                        <a:ext uri="{28A0092B-C50C-407E-A947-70E740481C1C}">
+                          <a14:useLocalDpi xmlns:a14="http://schemas.microsoft.com/office/drawing/2010/main" val="0"/>
+                        </a:ext>
+                      </a:extLst>
+                    </a:blip>
+                    <a:stretch>
+                      <a:fillRect/>
+                    </a:stretch>
+                  </pic:blipFill>
+                  <pic:spPr>
+                    <a:xfrm>
+                      <a:off x="0" y="0"/>
+                      <a:ext cx="2924583" cy="2133898"/>
+                    </a:xfrm>
+                    <a:prstGeom prst="rect">
+                      <a:avLst/>
+                    </a:prstGeom>
+                  </pic:spPr>
+                </pic:pic>
+              </a:graphicData>
+            </a:graphic>
+            <wp14:sizeRelH relativeFrom="margin">
+              <wp14:pctWidth>0</wp14:pctWidth>
+            </wp14:sizeRelH>
+            <wp14:sizeRelV relativeFrom="margin">
+              <wp14:pctHeight>0</wp14:pctHeight>
+            </wp14:sizeRelV>
+          </wp:anchor>
+        </w:drawing>
+      </w:r>
+    </w:p>
+    <w:p>
+      <w:pPr>
+        <w:rPr>
+          <w:rFonts w:ascii="Liberation Sans" w:eastAsia="Microsoft YaHei" w:hAnsi="Liberation Sans"/>
+          <w:b/>
+          <w:bCs/>
+          <w:sz w:val="28"/>
+          <w:szCs w:val="28"/>
+        </w:rPr>
+      </w:pPr>
+      <w:r>
+        <w:br w:type="page"/>
       </w:r>
     </w:p>
     <w:p>
       <w:pPr>
         <w:pStyle w:val="Ttulo2"/>
       </w:pPr>
-      <w:bookmarkStart w:id="4" w:name="__RefHeading___Toc183_687803573"/>
+      <w:bookmarkStart w:id="4" w:name="_Toc71813850"/>
       <w:r>
         <w:lastRenderedPageBreak/>
-        <w:t>Imágenes y logotipos (PONER)</w:t>
+        <w:t>Imágenes</w:t>
       </w:r>
       <w:bookmarkEnd w:id="4"/>
     </w:p>
     <w:p>
       <w:pPr>
+        <w:pStyle w:val="Textbody"/>
+      </w:pPr>
+      <w:r>
+        <w:t xml:space="preserve">A lo largo de la web se han empleado una serie de imágenes, a </w:t>
+      </w:r>
+      <w:r>
+        <w:t>continuación,</w:t>
+      </w:r>
+      <w:r>
+        <w:t xml:space="preserve"> mostraré cuales son y donde han sido usadas.</w:t>
+      </w:r>
+    </w:p>
+    <w:tbl>
+      <w:tblPr>
+        <w:tblStyle w:val="Tablaconcuadrcula"/>
+        <w:tblW w:w="0" w:type="auto"/>
+        <w:tblLook w:val="04A0" w:firstRow="1" w:lastRow="0" w:firstColumn="1" w:lastColumn="0" w:noHBand="0" w:noVBand="1"/>
+      </w:tblPr>
+      <w:tblGrid>
+        <w:gridCol w:w="2882"/>
+        <w:gridCol w:w="1944"/>
+        <w:gridCol w:w="2331"/>
+        <w:gridCol w:w="2471"/>
+      </w:tblGrid>
+      <w:tr>
+        <w:tc>
+          <w:tcPr>
+            <w:tcW w:w="4818" w:type="dxa"/>
+            <w:gridSpan w:val="2"/>
+            <w:vAlign w:val="center"/>
+          </w:tcPr>
+          <w:p>
+            <w:pPr>
+              <w:pStyle w:val="Textbody"/>
+              <w:jc w:val="center"/>
+              <w:rPr>
+                <w:b/>
+                <w:bCs/>
+              </w:rPr>
+            </w:pPr>
+            <w:r>
+              <w:rPr>
+                <w:b/>
+                <w:bCs/>
+              </w:rPr>
+              <w:t>LOGOTIPO</w:t>
+            </w:r>
+          </w:p>
+        </w:tc>
+        <w:tc>
+          <w:tcPr>
+            <w:tcW w:w="4810" w:type="dxa"/>
+            <w:gridSpan w:val="2"/>
+          </w:tcPr>
+          <w:p>
+            <w:pPr>
+              <w:pStyle w:val="Textbody"/>
+              <w:jc w:val="center"/>
+              <w:rPr>
+                <w:b/>
+                <w:bCs/>
+              </w:rPr>
+            </w:pPr>
+            <w:r>
+              <w:rPr>
+                <w:noProof/>
+              </w:rPr>
+              <w:drawing>
+                <wp:inline distT="0" distB="0" distL="0" distR="0" wp14:anchorId="072D9E28" wp14:editId="5FA349B8">
+                  <wp:extent cx="1325978" cy="1047750"/>
+                  <wp:effectExtent l="0" t="0" r="0" b="0"/>
+                  <wp:docPr id="4" name="Imagen 4"/>
+                  <wp:cNvGraphicFramePr>
+                    <a:graphicFrameLocks xmlns:a="http://schemas.openxmlformats.org/drawingml/2006/main" noChangeAspect="1"/>
+                  </wp:cNvGraphicFramePr>
+                  <a:graphic xmlns:a="http://schemas.openxmlformats.org/drawingml/2006/main">
+                    <a:graphicData uri="http://schemas.openxmlformats.org/drawingml/2006/picture">
+                      <pic:pic xmlns:pic="http://schemas.openxmlformats.org/drawingml/2006/picture">
+                        <pic:nvPicPr>
+                          <pic:cNvPr id="4" name="Imagen 4"/>
+                          <pic:cNvPicPr/>
+                        </pic:nvPicPr>
+                        <pic:blipFill>
+                          <a:blip r:embed="rId19" cstate="print">
+                            <a:extLst>
+                              <a:ext uri="{28A0092B-C50C-407E-A947-70E740481C1C}">
+                                <a14:useLocalDpi xmlns:a14="http://schemas.microsoft.com/office/drawing/2010/main" val="0"/>
+                              </a:ext>
+                            </a:extLst>
+                          </a:blip>
+                          <a:stretch>
+                            <a:fillRect/>
+                          </a:stretch>
+                        </pic:blipFill>
+                        <pic:spPr>
+                          <a:xfrm>
+                            <a:off x="0" y="0"/>
+                            <a:ext cx="1334076" cy="1054148"/>
+                          </a:xfrm>
+                          <a:prstGeom prst="rect">
+                            <a:avLst/>
+                          </a:prstGeom>
+                        </pic:spPr>
+                      </pic:pic>
+                    </a:graphicData>
+                  </a:graphic>
+                </wp:inline>
+              </w:drawing>
+            </w:r>
+          </w:p>
+        </w:tc>
+      </w:tr>
+      <w:tr>
+        <w:tc>
+          <w:tcPr>
+            <w:tcW w:w="9628" w:type="dxa"/>
+            <w:gridSpan w:val="4"/>
+          </w:tcPr>
+          <w:p>
+            <w:pPr>
+              <w:pStyle w:val="Textbody"/>
+              <w:jc w:val="center"/>
+              <w:rPr>
+                <w:b/>
+                <w:bCs/>
+              </w:rPr>
+            </w:pPr>
+            <w:r>
+              <w:rPr>
+                <w:b/>
+                <w:bCs/>
+              </w:rPr>
+              <w:t>CARRUSEL</w:t>
+            </w:r>
+          </w:p>
+        </w:tc>
+      </w:tr>
+      <w:tr>
+        <w:tc>
+          <w:tcPr>
+            <w:tcW w:w="4818" w:type="dxa"/>
+            <w:gridSpan w:val="2"/>
+          </w:tcPr>
+          <w:p>
+            <w:pPr>
+              <w:pStyle w:val="Textbody"/>
+              <w:jc w:val="center"/>
+            </w:pPr>
+            <w:r>
+              <w:rPr>
+                <w:noProof/>
+              </w:rPr>
+              <w:drawing>
+                <wp:inline distT="0" distB="0" distL="0" distR="0" wp14:anchorId="142EE958" wp14:editId="42A53025">
+                  <wp:extent cx="2588100" cy="1933575"/>
+                  <wp:effectExtent l="0" t="0" r="3175" b="0"/>
+                  <wp:docPr id="5" name="Imagen 5"/>
+                  <wp:cNvGraphicFramePr>
+                    <a:graphicFrameLocks xmlns:a="http://schemas.openxmlformats.org/drawingml/2006/main" noChangeAspect="1"/>
+                  </wp:cNvGraphicFramePr>
+                  <a:graphic xmlns:a="http://schemas.openxmlformats.org/drawingml/2006/main">
+                    <a:graphicData uri="http://schemas.openxmlformats.org/drawingml/2006/picture">
+                      <pic:pic xmlns:pic="http://schemas.openxmlformats.org/drawingml/2006/picture">
+                        <pic:nvPicPr>
+                          <pic:cNvPr id="5" name="Imagen 5"/>
+                          <pic:cNvPicPr/>
+                        </pic:nvPicPr>
+                        <pic:blipFill>
+                          <a:blip r:embed="rId20" cstate="print">
+                            <a:extLst>
+                              <a:ext uri="{28A0092B-C50C-407E-A947-70E740481C1C}">
+                                <a14:useLocalDpi xmlns:a14="http://schemas.microsoft.com/office/drawing/2010/main" val="0"/>
+                              </a:ext>
+                            </a:extLst>
+                          </a:blip>
+                          <a:stretch>
+                            <a:fillRect/>
+                          </a:stretch>
+                        </pic:blipFill>
+                        <pic:spPr>
+                          <a:xfrm>
+                            <a:off x="0" y="0"/>
+                            <a:ext cx="2633826" cy="1967737"/>
+                          </a:xfrm>
+                          <a:prstGeom prst="rect">
+                            <a:avLst/>
+                          </a:prstGeom>
+                        </pic:spPr>
+                      </pic:pic>
+                    </a:graphicData>
+                  </a:graphic>
+                </wp:inline>
+              </w:drawing>
+            </w:r>
+          </w:p>
+        </w:tc>
+        <w:tc>
+          <w:tcPr>
+            <w:tcW w:w="4810" w:type="dxa"/>
+            <w:gridSpan w:val="2"/>
+          </w:tcPr>
+          <w:p>
+            <w:pPr>
+              <w:pStyle w:val="Textbody"/>
+              <w:jc w:val="center"/>
+            </w:pPr>
+            <w:r>
+              <w:rPr>
+                <w:noProof/>
+              </w:rPr>
+              <w:drawing>
+                <wp:inline distT="0" distB="0" distL="0" distR="0" wp14:anchorId="33834C09" wp14:editId="57E4A01D">
+                  <wp:extent cx="2616020" cy="1962150"/>
+                  <wp:effectExtent l="0" t="0" r="0" b="0"/>
+                  <wp:docPr id="6" name="Imagen 6"/>
+                  <wp:cNvGraphicFramePr>
+                    <a:graphicFrameLocks xmlns:a="http://schemas.openxmlformats.org/drawingml/2006/main" noChangeAspect="1"/>
+                  </wp:cNvGraphicFramePr>
+                  <a:graphic xmlns:a="http://schemas.openxmlformats.org/drawingml/2006/main">
+                    <a:graphicData uri="http://schemas.openxmlformats.org/drawingml/2006/picture">
+                      <pic:pic xmlns:pic="http://schemas.openxmlformats.org/drawingml/2006/picture">
+                        <pic:nvPicPr>
+                          <pic:cNvPr id="6" name="Imagen 6"/>
+                          <pic:cNvPicPr/>
+                        </pic:nvPicPr>
+                        <pic:blipFill>
+                          <a:blip r:embed="rId21" cstate="print">
+                            <a:extLst>
+                              <a:ext uri="{28A0092B-C50C-407E-A947-70E740481C1C}">
+                                <a14:useLocalDpi xmlns:a14="http://schemas.microsoft.com/office/drawing/2010/main" val="0"/>
+                              </a:ext>
+                            </a:extLst>
+                          </a:blip>
+                          <a:stretch>
+                            <a:fillRect/>
+                          </a:stretch>
+                        </pic:blipFill>
+                        <pic:spPr>
+                          <a:xfrm>
+                            <a:off x="0" y="0"/>
+                            <a:ext cx="2660191" cy="1995280"/>
+                          </a:xfrm>
+                          <a:prstGeom prst="rect">
+                            <a:avLst/>
+                          </a:prstGeom>
+                        </pic:spPr>
+                      </pic:pic>
+                    </a:graphicData>
+                  </a:graphic>
+                </wp:inline>
+              </w:drawing>
+            </w:r>
+          </w:p>
+        </w:tc>
+      </w:tr>
+      <w:tr>
+        <w:tc>
+          <w:tcPr>
+            <w:tcW w:w="4818" w:type="dxa"/>
+            <w:gridSpan w:val="2"/>
+          </w:tcPr>
+          <w:p>
+            <w:pPr>
+              <w:pStyle w:val="Textbody"/>
+              <w:jc w:val="center"/>
+            </w:pPr>
+            <w:r>
+              <w:rPr>
+                <w:noProof/>
+              </w:rPr>
+              <w:drawing>
+                <wp:inline distT="0" distB="0" distL="0" distR="0" wp14:anchorId="525C6D50" wp14:editId="68F3A99B">
+                  <wp:extent cx="2577922" cy="1933575"/>
+                  <wp:effectExtent l="0" t="0" r="0" b="0"/>
+                  <wp:docPr id="7" name="Imagen 7"/>
+                  <wp:cNvGraphicFramePr>
+                    <a:graphicFrameLocks xmlns:a="http://schemas.openxmlformats.org/drawingml/2006/main" noChangeAspect="1"/>
+                  </wp:cNvGraphicFramePr>
+                  <a:graphic xmlns:a="http://schemas.openxmlformats.org/drawingml/2006/main">
+                    <a:graphicData uri="http://schemas.openxmlformats.org/drawingml/2006/picture">
+                      <pic:pic xmlns:pic="http://schemas.openxmlformats.org/drawingml/2006/picture">
+                        <pic:nvPicPr>
+                          <pic:cNvPr id="7" name="Imagen 7"/>
+                          <pic:cNvPicPr/>
+                        </pic:nvPicPr>
+                        <pic:blipFill>
+                          <a:blip r:embed="rId22" cstate="print">
+                            <a:extLst>
+                              <a:ext uri="{28A0092B-C50C-407E-A947-70E740481C1C}">
+                                <a14:useLocalDpi xmlns:a14="http://schemas.microsoft.com/office/drawing/2010/main" val="0"/>
+                              </a:ext>
+                            </a:extLst>
+                          </a:blip>
+                          <a:stretch>
+                            <a:fillRect/>
+                          </a:stretch>
+                        </pic:blipFill>
+                        <pic:spPr>
+                          <a:xfrm>
+                            <a:off x="0" y="0"/>
+                            <a:ext cx="2615577" cy="1961818"/>
+                          </a:xfrm>
+                          <a:prstGeom prst="rect">
+                            <a:avLst/>
+                          </a:prstGeom>
+                        </pic:spPr>
+                      </pic:pic>
+                    </a:graphicData>
+                  </a:graphic>
+                </wp:inline>
+              </w:drawing>
+            </w:r>
+          </w:p>
+        </w:tc>
+        <w:tc>
+          <w:tcPr>
+            <w:tcW w:w="4810" w:type="dxa"/>
+            <w:gridSpan w:val="2"/>
+          </w:tcPr>
+          <w:p>
+            <w:pPr>
+              <w:pStyle w:val="Textbody"/>
+              <w:jc w:val="center"/>
+            </w:pPr>
+            <w:r>
+              <w:rPr>
+                <w:noProof/>
+              </w:rPr>
+              <w:drawing>
+                <wp:inline distT="0" distB="0" distL="0" distR="0" wp14:anchorId="0A3FC543" wp14:editId="6D1459F2">
+                  <wp:extent cx="2616021" cy="1962150"/>
+                  <wp:effectExtent l="0" t="0" r="0" b="0"/>
+                  <wp:docPr id="8" name="Imagen 8"/>
+                  <wp:cNvGraphicFramePr>
+                    <a:graphicFrameLocks xmlns:a="http://schemas.openxmlformats.org/drawingml/2006/main" noChangeAspect="1"/>
+                  </wp:cNvGraphicFramePr>
+                  <a:graphic xmlns:a="http://schemas.openxmlformats.org/drawingml/2006/main">
+                    <a:graphicData uri="http://schemas.openxmlformats.org/drawingml/2006/picture">
+                      <pic:pic xmlns:pic="http://schemas.openxmlformats.org/drawingml/2006/picture">
+                        <pic:nvPicPr>
+                          <pic:cNvPr id="8" name="Imagen 8"/>
+                          <pic:cNvPicPr/>
+                        </pic:nvPicPr>
+                        <pic:blipFill>
+                          <a:blip r:embed="rId23" cstate="print">
+                            <a:extLst>
+                              <a:ext uri="{28A0092B-C50C-407E-A947-70E740481C1C}">
+                                <a14:useLocalDpi xmlns:a14="http://schemas.microsoft.com/office/drawing/2010/main" val="0"/>
+                              </a:ext>
+                            </a:extLst>
+                          </a:blip>
+                          <a:stretch>
+                            <a:fillRect/>
+                          </a:stretch>
+                        </pic:blipFill>
+                        <pic:spPr>
+                          <a:xfrm>
+                            <a:off x="0" y="0"/>
+                            <a:ext cx="2666672" cy="2000141"/>
+                          </a:xfrm>
+                          <a:prstGeom prst="rect">
+                            <a:avLst/>
+                          </a:prstGeom>
+                        </pic:spPr>
+                      </pic:pic>
+                    </a:graphicData>
+                  </a:graphic>
+                </wp:inline>
+              </w:drawing>
+            </w:r>
+          </w:p>
+        </w:tc>
+      </w:tr>
+      <w:tr>
+        <w:tc>
+          <w:tcPr>
+            <w:tcW w:w="9628" w:type="dxa"/>
+            <w:gridSpan w:val="4"/>
+          </w:tcPr>
+          <w:p>
+            <w:pPr>
+              <w:pStyle w:val="Textbody"/>
+              <w:jc w:val="center"/>
+            </w:pPr>
+            <w:r>
+              <w:rPr>
+                <w:noProof/>
+              </w:rPr>
+              <w:drawing>
+                <wp:inline distT="0" distB="0" distL="0" distR="0" wp14:anchorId="53DD996A" wp14:editId="7D5A8720">
+                  <wp:extent cx="4255545" cy="2714625"/>
+                  <wp:effectExtent l="0" t="0" r="0" b="0"/>
+                  <wp:docPr id="9" name="Imagen 9"/>
+                  <wp:cNvGraphicFramePr>
+                    <a:graphicFrameLocks xmlns:a="http://schemas.openxmlformats.org/drawingml/2006/main" noChangeAspect="1"/>
+                  </wp:cNvGraphicFramePr>
+                  <a:graphic xmlns:a="http://schemas.openxmlformats.org/drawingml/2006/main">
+                    <a:graphicData uri="http://schemas.openxmlformats.org/drawingml/2006/picture">
+                      <pic:pic xmlns:pic="http://schemas.openxmlformats.org/drawingml/2006/picture">
+                        <pic:nvPicPr>
+                          <pic:cNvPr id="9" name="Imagen 9"/>
+                          <pic:cNvPicPr/>
+                        </pic:nvPicPr>
+                        <pic:blipFill>
+                          <a:blip r:embed="rId24">
+                            <a:extLst>
+                              <a:ext uri="{28A0092B-C50C-407E-A947-70E740481C1C}">
+                                <a14:useLocalDpi xmlns:a14="http://schemas.microsoft.com/office/drawing/2010/main" val="0"/>
+                              </a:ext>
+                            </a:extLst>
+                          </a:blip>
+                          <a:stretch>
+                            <a:fillRect/>
+                          </a:stretch>
+                        </pic:blipFill>
+                        <pic:spPr>
+                          <a:xfrm>
+                            <a:off x="0" y="0"/>
+                            <a:ext cx="4351274" cy="2775691"/>
+                          </a:xfrm>
+                          <a:prstGeom prst="rect">
+                            <a:avLst/>
+                          </a:prstGeom>
+                        </pic:spPr>
+                      </pic:pic>
+                    </a:graphicData>
+                  </a:graphic>
+                </wp:inline>
+              </w:drawing>
+            </w:r>
+          </w:p>
+        </w:tc>
+      </w:tr>
+      <w:tr>
+        <w:tc>
+          <w:tcPr>
+            <w:tcW w:w="9628" w:type="dxa"/>
+            <w:gridSpan w:val="4"/>
+          </w:tcPr>
+          <w:p>
+            <w:pPr>
+              <w:pStyle w:val="Textbody"/>
+              <w:jc w:val="center"/>
+              <w:rPr>
+                <w:b/>
+                <w:bCs/>
+              </w:rPr>
+            </w:pPr>
+            <w:r>
+              <w:rPr>
+                <w:b/>
+                <w:bCs/>
+              </w:rPr>
+              <w:lastRenderedPageBreak/>
+              <w:t>PÁGINA INICIO</w:t>
+            </w:r>
+          </w:p>
+        </w:tc>
+      </w:tr>
+      <w:tr>
+        <w:tc>
+          <w:tcPr>
+            <w:tcW w:w="4818" w:type="dxa"/>
+            <w:gridSpan w:val="2"/>
+          </w:tcPr>
+          <w:p>
+            <w:pPr>
+              <w:pStyle w:val="Textbody"/>
+              <w:jc w:val="center"/>
+            </w:pPr>
+            <w:r>
+              <w:rPr>
+                <w:noProof/>
+              </w:rPr>
+              <w:drawing>
+                <wp:inline distT="0" distB="0" distL="0" distR="0" wp14:anchorId="15947C09" wp14:editId="408C1BF3">
+                  <wp:extent cx="1854943" cy="2893481"/>
+                  <wp:effectExtent l="0" t="4762" r="7302" b="7303"/>
+                  <wp:docPr id="10" name="Imagen 10"/>
+                  <wp:cNvGraphicFramePr>
+                    <a:graphicFrameLocks xmlns:a="http://schemas.openxmlformats.org/drawingml/2006/main" noChangeAspect="1"/>
+                  </wp:cNvGraphicFramePr>
+                  <a:graphic xmlns:a="http://schemas.openxmlformats.org/drawingml/2006/main">
+                    <a:graphicData uri="http://schemas.openxmlformats.org/drawingml/2006/picture">
+                      <pic:pic xmlns:pic="http://schemas.openxmlformats.org/drawingml/2006/picture">
+                        <pic:nvPicPr>
+                          <pic:cNvPr id="10" name="Imagen 10"/>
+                          <pic:cNvPicPr/>
+                        </pic:nvPicPr>
+                        <pic:blipFill>
+                          <a:blip r:embed="rId25" cstate="print">
+                            <a:extLst>
+                              <a:ext uri="{28A0092B-C50C-407E-A947-70E740481C1C}">
+                                <a14:useLocalDpi xmlns:a14="http://schemas.microsoft.com/office/drawing/2010/main" val="0"/>
+                              </a:ext>
+                            </a:extLst>
+                          </a:blip>
+                          <a:stretch>
+                            <a:fillRect/>
+                          </a:stretch>
+                        </pic:blipFill>
+                        <pic:spPr>
+                          <a:xfrm rot="16200000">
+                            <a:off x="0" y="0"/>
+                            <a:ext cx="1914173" cy="2985872"/>
+                          </a:xfrm>
+                          <a:prstGeom prst="rect">
+                            <a:avLst/>
+                          </a:prstGeom>
+                        </pic:spPr>
+                      </pic:pic>
+                    </a:graphicData>
+                  </a:graphic>
+                </wp:inline>
+              </w:drawing>
+            </w:r>
+          </w:p>
+        </w:tc>
+        <w:tc>
+          <w:tcPr>
+            <w:tcW w:w="4810" w:type="dxa"/>
+            <w:gridSpan w:val="2"/>
+          </w:tcPr>
+          <w:p>
+            <w:pPr>
+              <w:pStyle w:val="Textbody"/>
+              <w:jc w:val="center"/>
+            </w:pPr>
+            <w:r>
+              <w:rPr>
+                <w:noProof/>
+              </w:rPr>
+              <w:drawing>
+                <wp:inline distT="0" distB="0" distL="0" distR="0" wp14:anchorId="2D8F27F3" wp14:editId="32AA30E0">
+                  <wp:extent cx="1847334" cy="2209283"/>
+                  <wp:effectExtent l="0" t="9525" r="0" b="0"/>
+                  <wp:docPr id="11" name="Imagen 11"/>
+                  <wp:cNvGraphicFramePr>
+                    <a:graphicFrameLocks xmlns:a="http://schemas.openxmlformats.org/drawingml/2006/main" noChangeAspect="1"/>
+                  </wp:cNvGraphicFramePr>
+                  <a:graphic xmlns:a="http://schemas.openxmlformats.org/drawingml/2006/main">
+                    <a:graphicData uri="http://schemas.openxmlformats.org/drawingml/2006/picture">
+                      <pic:pic xmlns:pic="http://schemas.openxmlformats.org/drawingml/2006/picture">
+                        <pic:nvPicPr>
+                          <pic:cNvPr id="11" name="Imagen 11"/>
+                          <pic:cNvPicPr/>
+                        </pic:nvPicPr>
+                        <pic:blipFill>
+                          <a:blip r:embed="rId26" cstate="print">
+                            <a:extLst>
+                              <a:ext uri="{28A0092B-C50C-407E-A947-70E740481C1C}">
+                                <a14:useLocalDpi xmlns:a14="http://schemas.microsoft.com/office/drawing/2010/main" val="0"/>
+                              </a:ext>
+                            </a:extLst>
+                          </a:blip>
+                          <a:stretch>
+                            <a:fillRect/>
+                          </a:stretch>
+                        </pic:blipFill>
+                        <pic:spPr>
+                          <a:xfrm rot="16200000">
+                            <a:off x="0" y="0"/>
+                            <a:ext cx="1899068" cy="2271154"/>
+                          </a:xfrm>
+                          <a:prstGeom prst="rect">
+                            <a:avLst/>
+                          </a:prstGeom>
+                        </pic:spPr>
+                      </pic:pic>
+                    </a:graphicData>
+                  </a:graphic>
+                </wp:inline>
+              </w:drawing>
+            </w:r>
+          </w:p>
+        </w:tc>
+      </w:tr>
+      <w:tr>
+        <w:tc>
+          <w:tcPr>
+            <w:tcW w:w="4818" w:type="dxa"/>
+            <w:gridSpan w:val="2"/>
+          </w:tcPr>
+          <w:p>
+            <w:pPr>
+              <w:pStyle w:val="Textbody"/>
+              <w:jc w:val="center"/>
+            </w:pPr>
+            <w:r>
+              <w:rPr>
+                <w:noProof/>
+              </w:rPr>
+              <w:drawing>
+                <wp:inline distT="0" distB="0" distL="0" distR="0" wp14:anchorId="102A11B3" wp14:editId="09D8F39A">
+                  <wp:extent cx="1912620" cy="2942821"/>
+                  <wp:effectExtent l="0" t="635" r="0" b="0"/>
+                  <wp:docPr id="12" name="Imagen 12"/>
+                  <wp:cNvGraphicFramePr>
+                    <a:graphicFrameLocks xmlns:a="http://schemas.openxmlformats.org/drawingml/2006/main" noChangeAspect="1"/>
+                  </wp:cNvGraphicFramePr>
+                  <a:graphic xmlns:a="http://schemas.openxmlformats.org/drawingml/2006/main">
+                    <a:graphicData uri="http://schemas.openxmlformats.org/drawingml/2006/picture">
+                      <pic:pic xmlns:pic="http://schemas.openxmlformats.org/drawingml/2006/picture">
+                        <pic:nvPicPr>
+                          <pic:cNvPr id="12" name="Imagen 12"/>
+                          <pic:cNvPicPr/>
+                        </pic:nvPicPr>
+                        <pic:blipFill>
+                          <a:blip r:embed="rId27" cstate="print">
+                            <a:extLst>
+                              <a:ext uri="{28A0092B-C50C-407E-A947-70E740481C1C}">
+                                <a14:useLocalDpi xmlns:a14="http://schemas.microsoft.com/office/drawing/2010/main" val="0"/>
+                              </a:ext>
+                            </a:extLst>
+                          </a:blip>
+                          <a:stretch>
+                            <a:fillRect/>
+                          </a:stretch>
+                        </pic:blipFill>
+                        <pic:spPr>
+                          <a:xfrm rot="16200000">
+                            <a:off x="0" y="0"/>
+                            <a:ext cx="1927831" cy="2966226"/>
+                          </a:xfrm>
+                          <a:prstGeom prst="rect">
+                            <a:avLst/>
+                          </a:prstGeom>
+                        </pic:spPr>
+                      </pic:pic>
+                    </a:graphicData>
+                  </a:graphic>
+                </wp:inline>
+              </w:drawing>
+            </w:r>
+          </w:p>
+        </w:tc>
+        <w:tc>
+          <w:tcPr>
+            <w:tcW w:w="4810" w:type="dxa"/>
+            <w:gridSpan w:val="2"/>
+          </w:tcPr>
+          <w:p>
+            <w:pPr>
+              <w:pStyle w:val="Textbody"/>
+              <w:jc w:val="center"/>
+            </w:pPr>
+            <w:r>
+              <w:rPr>
+                <w:noProof/>
+              </w:rPr>
+              <w:drawing>
+                <wp:inline distT="0" distB="0" distL="0" distR="0" wp14:anchorId="41C0DF32" wp14:editId="329FA1AF">
+                  <wp:extent cx="1894950" cy="2567045"/>
+                  <wp:effectExtent l="6985" t="0" r="0" b="0"/>
+                  <wp:docPr id="13" name="Imagen 13"/>
+                  <wp:cNvGraphicFramePr>
+                    <a:graphicFrameLocks xmlns:a="http://schemas.openxmlformats.org/drawingml/2006/main" noChangeAspect="1"/>
+                  </wp:cNvGraphicFramePr>
+                  <a:graphic xmlns:a="http://schemas.openxmlformats.org/drawingml/2006/main">
+                    <a:graphicData uri="http://schemas.openxmlformats.org/drawingml/2006/picture">
+                      <pic:pic xmlns:pic="http://schemas.openxmlformats.org/drawingml/2006/picture">
+                        <pic:nvPicPr>
+                          <pic:cNvPr id="13" name="Imagen 13"/>
+                          <pic:cNvPicPr/>
+                        </pic:nvPicPr>
+                        <pic:blipFill rotWithShape="1">
+                          <a:blip r:embed="rId28" cstate="print">
+                            <a:extLst>
+                              <a:ext uri="{28A0092B-C50C-407E-A947-70E740481C1C}">
+                                <a14:useLocalDpi xmlns:a14="http://schemas.microsoft.com/office/drawing/2010/main" val="0"/>
+                              </a:ext>
+                            </a:extLst>
+                          </a:blip>
+                          <a:srcRect t="9125" r="4664" b="18260"/>
+                          <a:stretch/>
+                        </pic:blipFill>
+                        <pic:spPr bwMode="auto">
+                          <a:xfrm rot="16200000">
+                            <a:off x="0" y="0"/>
+                            <a:ext cx="1936657" cy="2623544"/>
+                          </a:xfrm>
+                          <a:prstGeom prst="rect">
+                            <a:avLst/>
+                          </a:prstGeom>
+                          <a:ln>
+                            <a:noFill/>
+                          </a:ln>
+                          <a:extLst>
+                            <a:ext uri="{53640926-AAD7-44D8-BBD7-CCE9431645EC}">
+                              <a14:shadowObscured xmlns:a14="http://schemas.microsoft.com/office/drawing/2010/main"/>
+                            </a:ext>
+                          </a:extLst>
+                        </pic:spPr>
+                      </pic:pic>
+                    </a:graphicData>
+                  </a:graphic>
+                </wp:inline>
+              </w:drawing>
+            </w:r>
+          </w:p>
+        </w:tc>
+      </w:tr>
+      <w:tr>
+        <w:tc>
+          <w:tcPr>
+            <w:tcW w:w="4818" w:type="dxa"/>
+            <w:gridSpan w:val="2"/>
+          </w:tcPr>
+          <w:p>
+            <w:pPr>
+              <w:pStyle w:val="Textbody"/>
+              <w:jc w:val="center"/>
+            </w:pPr>
+            <w:r>
+              <w:rPr>
+                <w:noProof/>
+              </w:rPr>
+              <w:drawing>
+                <wp:inline distT="0" distB="0" distL="0" distR="0" wp14:anchorId="6D1984BC" wp14:editId="3B1FCB66">
+                  <wp:extent cx="1653222" cy="2940349"/>
+                  <wp:effectExtent l="4128" t="0" r="8572" b="8573"/>
+                  <wp:docPr id="14" name="Imagen 14"/>
+                  <wp:cNvGraphicFramePr>
+                    <a:graphicFrameLocks xmlns:a="http://schemas.openxmlformats.org/drawingml/2006/main" noChangeAspect="1"/>
+                  </wp:cNvGraphicFramePr>
+                  <a:graphic xmlns:a="http://schemas.openxmlformats.org/drawingml/2006/main">
+                    <a:graphicData uri="http://schemas.openxmlformats.org/drawingml/2006/picture">
+                      <pic:pic xmlns:pic="http://schemas.openxmlformats.org/drawingml/2006/picture">
+                        <pic:nvPicPr>
+                          <pic:cNvPr id="14" name="Imagen 14"/>
+                          <pic:cNvPicPr/>
+                        </pic:nvPicPr>
+                        <pic:blipFill>
+                          <a:blip r:embed="rId29" cstate="print">
+                            <a:extLst>
+                              <a:ext uri="{28A0092B-C50C-407E-A947-70E740481C1C}">
+                                <a14:useLocalDpi xmlns:a14="http://schemas.microsoft.com/office/drawing/2010/main" val="0"/>
+                              </a:ext>
+                            </a:extLst>
+                          </a:blip>
+                          <a:stretch>
+                            <a:fillRect/>
+                          </a:stretch>
+                        </pic:blipFill>
+                        <pic:spPr>
+                          <a:xfrm rot="16200000">
+                            <a:off x="0" y="0"/>
+                            <a:ext cx="1663548" cy="2958714"/>
+                          </a:xfrm>
+                          <a:prstGeom prst="rect">
+                            <a:avLst/>
+                          </a:prstGeom>
+                        </pic:spPr>
+                      </pic:pic>
+                    </a:graphicData>
+                  </a:graphic>
+                </wp:inline>
+              </w:drawing>
+            </w:r>
+          </w:p>
+        </w:tc>
+        <w:tc>
+          <w:tcPr>
+            <w:tcW w:w="4810" w:type="dxa"/>
+            <w:gridSpan w:val="2"/>
+          </w:tcPr>
+          <w:p>
+            <w:pPr>
+              <w:pStyle w:val="Textbody"/>
+              <w:jc w:val="center"/>
+            </w:pPr>
+            <w:r>
+              <w:rPr>
+                <w:noProof/>
+              </w:rPr>
+              <w:drawing>
+                <wp:inline distT="0" distB="0" distL="0" distR="0" wp14:anchorId="2A196814" wp14:editId="7B0E76B5">
+                  <wp:extent cx="1647948" cy="2930969"/>
+                  <wp:effectExtent l="6350" t="0" r="0" b="0"/>
+                  <wp:docPr id="15" name="Imagen 15"/>
+                  <wp:cNvGraphicFramePr>
+                    <a:graphicFrameLocks xmlns:a="http://schemas.openxmlformats.org/drawingml/2006/main" noChangeAspect="1"/>
+                  </wp:cNvGraphicFramePr>
+                  <a:graphic xmlns:a="http://schemas.openxmlformats.org/drawingml/2006/main">
+                    <a:graphicData uri="http://schemas.openxmlformats.org/drawingml/2006/picture">
+                      <pic:pic xmlns:pic="http://schemas.openxmlformats.org/drawingml/2006/picture">
+                        <pic:nvPicPr>
+                          <pic:cNvPr id="15" name="Imagen 15"/>
+                          <pic:cNvPicPr/>
+                        </pic:nvPicPr>
+                        <pic:blipFill>
+                          <a:blip r:embed="rId30" cstate="print">
+                            <a:extLst>
+                              <a:ext uri="{28A0092B-C50C-407E-A947-70E740481C1C}">
+                                <a14:useLocalDpi xmlns:a14="http://schemas.microsoft.com/office/drawing/2010/main" val="0"/>
+                              </a:ext>
+                            </a:extLst>
+                          </a:blip>
+                          <a:stretch>
+                            <a:fillRect/>
+                          </a:stretch>
+                        </pic:blipFill>
+                        <pic:spPr>
+                          <a:xfrm rot="16200000">
+                            <a:off x="0" y="0"/>
+                            <a:ext cx="1663888" cy="2959319"/>
+                          </a:xfrm>
+                          <a:prstGeom prst="rect">
+                            <a:avLst/>
+                          </a:prstGeom>
+                        </pic:spPr>
+                      </pic:pic>
+                    </a:graphicData>
+                  </a:graphic>
+                </wp:inline>
+              </w:drawing>
+            </w:r>
+          </w:p>
+        </w:tc>
+      </w:tr>
+      <w:tr>
+        <w:tc>
+          <w:tcPr>
+            <w:tcW w:w="4818" w:type="dxa"/>
+            <w:gridSpan w:val="2"/>
+          </w:tcPr>
+          <w:p>
+            <w:pPr>
+              <w:pStyle w:val="Textbody"/>
+              <w:jc w:val="center"/>
+            </w:pPr>
+            <w:r>
+              <w:rPr>
+                <w:noProof/>
+              </w:rPr>
+              <w:drawing>
+                <wp:inline distT="0" distB="0" distL="0" distR="0" wp14:anchorId="40F1A795" wp14:editId="4B0F84DC">
+                  <wp:extent cx="1648230" cy="2931473"/>
+                  <wp:effectExtent l="6033" t="0" r="0" b="0"/>
+                  <wp:docPr id="16" name="Imagen 16"/>
+                  <wp:cNvGraphicFramePr>
+                    <a:graphicFrameLocks xmlns:a="http://schemas.openxmlformats.org/drawingml/2006/main" noChangeAspect="1"/>
+                  </wp:cNvGraphicFramePr>
+                  <a:graphic xmlns:a="http://schemas.openxmlformats.org/drawingml/2006/main">
+                    <a:graphicData uri="http://schemas.openxmlformats.org/drawingml/2006/picture">
+                      <pic:pic xmlns:pic="http://schemas.openxmlformats.org/drawingml/2006/picture">
+                        <pic:nvPicPr>
+                          <pic:cNvPr id="16" name="Imagen 16"/>
+                          <pic:cNvPicPr/>
+                        </pic:nvPicPr>
+                        <pic:blipFill>
+                          <a:blip r:embed="rId31" cstate="print">
+                            <a:extLst>
+                              <a:ext uri="{28A0092B-C50C-407E-A947-70E740481C1C}">
+                                <a14:useLocalDpi xmlns:a14="http://schemas.microsoft.com/office/drawing/2010/main" val="0"/>
+                              </a:ext>
+                            </a:extLst>
+                          </a:blip>
+                          <a:stretch>
+                            <a:fillRect/>
+                          </a:stretch>
+                        </pic:blipFill>
+                        <pic:spPr>
+                          <a:xfrm rot="16200000">
+                            <a:off x="0" y="0"/>
+                            <a:ext cx="1659098" cy="2950802"/>
+                          </a:xfrm>
+                          <a:prstGeom prst="rect">
+                            <a:avLst/>
+                          </a:prstGeom>
+                        </pic:spPr>
+                      </pic:pic>
+                    </a:graphicData>
+                  </a:graphic>
+                </wp:inline>
+              </w:drawing>
+            </w:r>
+          </w:p>
+        </w:tc>
+        <w:tc>
+          <w:tcPr>
+            <w:tcW w:w="4810" w:type="dxa"/>
+            <w:gridSpan w:val="2"/>
+          </w:tcPr>
+          <w:p>
+            <w:pPr>
+              <w:pStyle w:val="Textbody"/>
+              <w:jc w:val="center"/>
+            </w:pPr>
+            <w:r>
+              <w:rPr>
+                <w:noProof/>
+              </w:rPr>
+              <w:drawing>
+                <wp:inline distT="0" distB="0" distL="0" distR="0" wp14:anchorId="69A9705E" wp14:editId="70DC48F1">
+                  <wp:extent cx="2915106" cy="1743075"/>
+                  <wp:effectExtent l="0" t="0" r="0" b="0"/>
+                  <wp:docPr id="17" name="Imagen 17"/>
+                  <wp:cNvGraphicFramePr>
+                    <a:graphicFrameLocks xmlns:a="http://schemas.openxmlformats.org/drawingml/2006/main" noChangeAspect="1"/>
+                  </wp:cNvGraphicFramePr>
+                  <a:graphic xmlns:a="http://schemas.openxmlformats.org/drawingml/2006/main">
+                    <a:graphicData uri="http://schemas.openxmlformats.org/drawingml/2006/picture">
+                      <pic:pic xmlns:pic="http://schemas.openxmlformats.org/drawingml/2006/picture">
+                        <pic:nvPicPr>
+                          <pic:cNvPr id="17" name="Imagen 17"/>
+                          <pic:cNvPicPr/>
+                        </pic:nvPicPr>
+                        <pic:blipFill>
+                          <a:blip r:embed="rId32">
+                            <a:extLst>
+                              <a:ext uri="{28A0092B-C50C-407E-A947-70E740481C1C}">
+                                <a14:useLocalDpi xmlns:a14="http://schemas.microsoft.com/office/drawing/2010/main" val="0"/>
+                              </a:ext>
+                            </a:extLst>
+                          </a:blip>
+                          <a:stretch>
+                            <a:fillRect/>
+                          </a:stretch>
+                        </pic:blipFill>
+                        <pic:spPr>
+                          <a:xfrm>
+                            <a:off x="0" y="0"/>
+                            <a:ext cx="2953857" cy="1766246"/>
+                          </a:xfrm>
+                          <a:prstGeom prst="rect">
+                            <a:avLst/>
+                          </a:prstGeom>
+                        </pic:spPr>
+                      </pic:pic>
+                    </a:graphicData>
+                  </a:graphic>
+                </wp:inline>
+              </w:drawing>
+            </w:r>
+          </w:p>
+        </w:tc>
+      </w:tr>
+      <w:tr>
+        <w:tc>
+          <w:tcPr>
+            <w:tcW w:w="2867" w:type="dxa"/>
+            <w:vAlign w:val="center"/>
+          </w:tcPr>
+          <w:p>
+            <w:pPr>
+              <w:pStyle w:val="Textbody"/>
+              <w:jc w:val="center"/>
+              <w:rPr>
+                <w:b/>
+                <w:bCs/>
+              </w:rPr>
+            </w:pPr>
+            <w:r>
+              <w:rPr>
+                <w:b/>
+                <w:bCs/>
+              </w:rPr>
+              <w:t>REDES SOCIALES</w:t>
+            </w:r>
+          </w:p>
+        </w:tc>
+        <w:tc>
+          <w:tcPr>
+            <w:tcW w:w="1951" w:type="dxa"/>
+          </w:tcPr>
+          <w:p>
+            <w:pPr>
+              <w:pStyle w:val="Textbody"/>
+              <w:jc w:val="center"/>
+              <w:rPr>
+                <w:b/>
+                <w:bCs/>
+              </w:rPr>
+            </w:pPr>
+            <w:r>
+              <w:rPr>
+                <w:b/>
+                <w:bCs/>
+                <w:noProof/>
+              </w:rPr>
+              <w:drawing>
+                <wp:inline distT="0" distB="0" distL="0" distR="0" wp14:anchorId="1DBF416F" wp14:editId="4D3DF725">
+                  <wp:extent cx="575215" cy="581025"/>
+                  <wp:effectExtent l="0" t="0" r="0" b="0"/>
+                  <wp:docPr id="18" name="Imagen 18"/>
+                  <wp:cNvGraphicFramePr>
+                    <a:graphicFrameLocks xmlns:a="http://schemas.openxmlformats.org/drawingml/2006/main" noChangeAspect="1"/>
+                  </wp:cNvGraphicFramePr>
+                  <a:graphic xmlns:a="http://schemas.openxmlformats.org/drawingml/2006/main">
+                    <a:graphicData uri="http://schemas.openxmlformats.org/drawingml/2006/picture">
+                      <pic:pic xmlns:pic="http://schemas.openxmlformats.org/drawingml/2006/picture">
+                        <pic:nvPicPr>
+                          <pic:cNvPr id="18" name="Imagen 18"/>
+                          <pic:cNvPicPr/>
+                        </pic:nvPicPr>
+                        <pic:blipFill>
+                          <a:blip r:embed="rId33" cstate="print">
+                            <a:extLst>
+                              <a:ext uri="{28A0092B-C50C-407E-A947-70E740481C1C}">
+                                <a14:useLocalDpi xmlns:a14="http://schemas.microsoft.com/office/drawing/2010/main" val="0"/>
+                              </a:ext>
+                            </a:extLst>
+                          </a:blip>
+                          <a:stretch>
+                            <a:fillRect/>
+                          </a:stretch>
+                        </pic:blipFill>
+                        <pic:spPr>
+                          <a:xfrm>
+                            <a:off x="0" y="0"/>
+                            <a:ext cx="588337" cy="594280"/>
+                          </a:xfrm>
+                          <a:prstGeom prst="rect">
+                            <a:avLst/>
+                          </a:prstGeom>
+                        </pic:spPr>
+                      </pic:pic>
+                    </a:graphicData>
+                  </a:graphic>
+                </wp:inline>
+              </w:drawing>
+            </w:r>
+          </w:p>
+        </w:tc>
+        <w:tc>
+          <w:tcPr>
+            <w:tcW w:w="2220" w:type="dxa"/>
+          </w:tcPr>
+          <w:p>
+            <w:pPr>
+              <w:pStyle w:val="Textbody"/>
+              <w:jc w:val="center"/>
+              <w:rPr>
+                <w:b/>
+                <w:bCs/>
+              </w:rPr>
+            </w:pPr>
+            <w:r>
+              <w:rPr>
+                <w:b/>
+                <w:bCs/>
+                <w:noProof/>
+              </w:rPr>
+              <w:drawing>
+                <wp:inline distT="0" distB="0" distL="0" distR="0" wp14:anchorId="395EA0D3" wp14:editId="7E4C9E2F">
+                  <wp:extent cx="542925" cy="545281"/>
+                  <wp:effectExtent l="0" t="0" r="0" b="7620"/>
+                  <wp:docPr id="19" name="Imagen 19"/>
+                  <wp:cNvGraphicFramePr>
+                    <a:graphicFrameLocks xmlns:a="http://schemas.openxmlformats.org/drawingml/2006/main" noChangeAspect="1"/>
+                  </wp:cNvGraphicFramePr>
+                  <a:graphic xmlns:a="http://schemas.openxmlformats.org/drawingml/2006/main">
+                    <a:graphicData uri="http://schemas.openxmlformats.org/drawingml/2006/picture">
+                      <pic:pic xmlns:pic="http://schemas.openxmlformats.org/drawingml/2006/picture">
+                        <pic:nvPicPr>
+                          <pic:cNvPr id="19" name="Imagen 19"/>
+                          <pic:cNvPicPr/>
+                        </pic:nvPicPr>
+                        <pic:blipFill>
+                          <a:blip r:embed="rId34" cstate="print">
+                            <a:extLst>
+                              <a:ext uri="{28A0092B-C50C-407E-A947-70E740481C1C}">
+                                <a14:useLocalDpi xmlns:a14="http://schemas.microsoft.com/office/drawing/2010/main" val="0"/>
+                              </a:ext>
+                            </a:extLst>
+                          </a:blip>
+                          <a:stretch>
+                            <a:fillRect/>
+                          </a:stretch>
+                        </pic:blipFill>
+                        <pic:spPr>
+                          <a:xfrm>
+                            <a:off x="0" y="0"/>
+                            <a:ext cx="552279" cy="554676"/>
+                          </a:xfrm>
+                          <a:prstGeom prst="rect">
+                            <a:avLst/>
+                          </a:prstGeom>
+                        </pic:spPr>
+                      </pic:pic>
+                    </a:graphicData>
+                  </a:graphic>
+                </wp:inline>
+              </w:drawing>
+            </w:r>
+          </w:p>
+        </w:tc>
+        <w:tc>
+          <w:tcPr>
+            <w:tcW w:w="2590" w:type="dxa"/>
+          </w:tcPr>
+          <w:p>
+            <w:pPr>
+              <w:pStyle w:val="Textbody"/>
+              <w:jc w:val="center"/>
+              <w:rPr>
+                <w:b/>
+                <w:bCs/>
+              </w:rPr>
+            </w:pPr>
+            <w:r>
+              <w:rPr>
+                <w:b/>
+                <w:bCs/>
+                <w:noProof/>
+              </w:rPr>
+              <w:drawing>
+                <wp:inline distT="0" distB="0" distL="0" distR="0" wp14:anchorId="6EC05099" wp14:editId="62E0EBF3">
+                  <wp:extent cx="525937" cy="523875"/>
+                  <wp:effectExtent l="0" t="0" r="7620" b="0"/>
+                  <wp:docPr id="20" name="Imagen 20"/>
+                  <wp:cNvGraphicFramePr>
+                    <a:graphicFrameLocks xmlns:a="http://schemas.openxmlformats.org/drawingml/2006/main" noChangeAspect="1"/>
+                  </wp:cNvGraphicFramePr>
+                  <a:graphic xmlns:a="http://schemas.openxmlformats.org/drawingml/2006/main">
+                    <a:graphicData uri="http://schemas.openxmlformats.org/drawingml/2006/picture">
+                      <pic:pic xmlns:pic="http://schemas.openxmlformats.org/drawingml/2006/picture">
+                        <pic:nvPicPr>
+                          <pic:cNvPr id="20" name="Imagen 20"/>
+                          <pic:cNvPicPr/>
+                        </pic:nvPicPr>
+                        <pic:blipFill>
+                          <a:blip r:embed="rId35" cstate="print">
+                            <a:extLst>
+                              <a:ext uri="{28A0092B-C50C-407E-A947-70E740481C1C}">
+                                <a14:useLocalDpi xmlns:a14="http://schemas.microsoft.com/office/drawing/2010/main" val="0"/>
+                              </a:ext>
+                            </a:extLst>
+                          </a:blip>
+                          <a:stretch>
+                            <a:fillRect/>
+                          </a:stretch>
+                        </pic:blipFill>
+                        <pic:spPr>
+                          <a:xfrm>
+                            <a:off x="0" y="0"/>
+                            <a:ext cx="534911" cy="532813"/>
+                          </a:xfrm>
+                          <a:prstGeom prst="rect">
+                            <a:avLst/>
+                          </a:prstGeom>
+                        </pic:spPr>
+                      </pic:pic>
+                    </a:graphicData>
+                  </a:graphic>
+                </wp:inline>
+              </w:drawing>
+            </w:r>
+          </w:p>
+        </w:tc>
+      </w:tr>
+    </w:tbl>
+    <w:p>
+      <w:pPr>
+        <w:pStyle w:val="Textbody"/>
+      </w:pPr>
+    </w:p>
+    <w:p>
+      <w:pPr>
         <w:pStyle w:val="Ttulo2"/>
       </w:pPr>
-      <w:bookmarkStart w:id="5" w:name="__RefHeading___Toc185_687803573"/>
-      <w:r>
+      <w:bookmarkStart w:id="5" w:name="_Toc71813851"/>
+      <w:r>
+        <w:lastRenderedPageBreak/>
         <w:t>Estructura</w:t>
       </w:r>
       <w:bookmarkEnd w:id="5"/>
@@ -371,7 +2685,7 @@
                     <pic:cNvPicPr/>
                   </pic:nvPicPr>
                   <pic:blipFill>
-                    <a:blip r:embed="rId15">
+                    <a:blip r:embed="rId36">
                       <a:lum/>
                       <a:alphaModFix/>
                     </a:blip>
@@ -400,7 +2714,7 @@
       <w:pPr>
         <w:pStyle w:val="Ttulo1"/>
       </w:pPr>
-      <w:bookmarkStart w:id="6" w:name="__RefHeading___Toc173_687803573"/>
+      <w:bookmarkStart w:id="6" w:name="_Toc71813852"/>
       <w:r>
         <w:t>Prototipo</w:t>
       </w:r>
@@ -411,17 +2725,50 @@
         <w:pStyle w:val="Textbody"/>
       </w:pPr>
       <w:r>
-        <w:t xml:space="preserve">Dentro de la carpeta de “documentación” del proyecto se encontrará la carpeta “Mockup” donde se encontrará el código fuente de “Balsamiq Mockups” </w:t>
-      </w:r>
-      <w:r>
-        <w:t>y además de ese código fuente también se encuentra una serie de capturas de estos diseños.</w:t>
+        <w:t>Dentro de la carpeta de documentación del proyecto</w:t>
+      </w:r>
+      <w:r>
+        <w:t xml:space="preserve">, </w:t>
+      </w:r>
+      <w:r>
+        <w:rPr>
+          <w:i/>
+          <w:iCs/>
+        </w:rPr>
+        <w:t>documentación</w:t>
+      </w:r>
+      <w:r>
+        <w:t>,</w:t>
+      </w:r>
+      <w:r>
+        <w:t xml:space="preserve"> se encontrará la carpeta </w:t>
+      </w:r>
+      <w:r>
+        <w:rPr>
+          <w:i/>
+          <w:iCs/>
+        </w:rPr>
+        <w:t>Mockup</w:t>
+      </w:r>
+      <w:r>
+        <w:t xml:space="preserve"> donde se encontrará el código fuente de </w:t>
+      </w:r>
+      <w:r>
+        <w:rPr>
+          <w:i/>
+          <w:iCs/>
+        </w:rPr>
+        <w:t>Balsamiq Mockups</w:t>
+      </w:r>
+      <w:r>
+        <w:t xml:space="preserve"> y además de ese código fuente también se encuentra una serie de capturas de estos diseños.</w:t>
       </w:r>
     </w:p>
     <w:p>
       <w:pPr>
         <w:pStyle w:val="Ttulo1"/>
       </w:pPr>
-      <w:bookmarkStart w:id="7" w:name="__RefHeading___Toc175_687803573"/>
+      <w:bookmarkStart w:id="7" w:name="_Toc71813853"/>
       <w:r>
         <w:t xml:space="preserve">Diseño </w:t>
       </w:r>
@@ -444,15 +2791,7 @@
         <w:t>t</w:t>
       </w:r>
       <w:r>
-        <w:t xml:space="preserve">strap y la estrategia de “Mobile </w:t>
-      </w:r>
-      <w:proofErr w:type="spellStart"/>
-      <w:r>
-        <w:t>First</w:t>
-      </w:r>
-      <w:proofErr w:type="spellEnd"/>
-      <w:r>
-        <w:t>”.</w:t>
+        <w:t>strap y la estrategia de “Mobile First”.</w:t>
       </w:r>
     </w:p>
     <w:sectPr>
@@ -508,6 +2847,93 @@
 <file path=word/numbering.xml><?xml version="1.0" encoding="utf-8"?>
 <w:numbering xmlns:wpc="http://schemas.microsoft.com/office/word/2010/wordprocessingCanvas" xmlns:cx="http://schemas.microsoft.com/office/drawing/2014/chartex" xmlns:cx1="http://schemas.microsoft.com/office/drawing/2015/9/8/chartex" xmlns:cx2="http://schemas.microsoft.com/office/drawing/2015/10/21/chartex" xmlns:cx3="http://schemas.microsoft.com/office/drawing/2016/5/9/chartex" xmlns:cx4="http://schemas.microsoft.com/office/drawing/2016/5/10/chartex" xmlns:cx5="http://schemas.microsoft.com/office/drawing/2016/5/11/chartex" xmlns:cx6="http://schemas.microsoft.com/office/drawing/2016/5/12/chartex" xmlns:cx7="http://schemas.microsoft.com/office/drawing/2016/5/13/chartex" xmlns:cx8="http://schemas.microsoft.com/office/drawing/2016/5/14/chartex" xmlns:mc="http://schemas.openxmlformats.org/markup-compatibility/2006" xmlns:aink="http://schemas.microsoft.com/office/drawing/2016/ink" xmlns:am3d="http://schemas.microsoft.com/office/drawing/2017/model3d" xmlns:o="urn:schemas-microsoft-com:office:office" xmlns:r="http://schemas.openxmlformats.org/officeDocument/2006/relationships" xmlns:m="http://schemas.openxmlformats.org/officeDocument/2006/math" xmlns:v="urn:schemas-microsoft-com:vml" xmlns:wp14="http://schemas.microsoft.com/office/word/2010/wordprocessingDrawing" xmlns:wp="http://schemas.openxmlformats.org/drawingml/2006/wordprocessingDrawing" xmlns:w10="urn:schemas-microsoft-com:office:word" xmlns:w="http://schemas.openxmlformats.org/wordprocessingml/2006/main" xmlns:w14="http://schemas.microsoft.com/office/word/2010/wordml" xmlns:w15="http://schemas.microsoft.com/office/word/2012/wordml" xmlns:w16cex="http://schemas.microsoft.com/office/word/2018/wordml/cex" xmlns:w16cid="http://schemas.microsoft.com/office/word/2016/wordml/cid" xmlns:w16="http://schemas.microsoft.com/office/word/2018/wordml" xmlns:w16sdtdh="http://schemas.microsoft.com/office/word/2020/wordml/sdtdatahash" xmlns:w16se="http://schemas.microsoft.com/office/word/2015/wordml/symex" xmlns:wpg="http://schemas.microsoft.com/office/word/2010/wordprocessingGroup" xmlns:wpi="http://schemas.microsoft.com/office/word/2010/wordprocessingInk" xmlns:wne="http://schemas.microsoft.com/office/word/2006/wordml" xmlns:wps="http://schemas.microsoft.com/office/word/2010/wordprocessingShape" mc:Ignorable="w14 w15 w16se w16cid w16 w16cex w16sdtdh wp14">
   <w:abstractNum w:abstractNumId="0" w15:restartNumberingAfterBreak="0">
+    <w:nsid w:val="1B78101F"/>
+    <w:multiLevelType w:val="hybridMultilevel"/>
+    <w:tmpl w:val="6EFE6A3E"/>
+    <w:lvl w:ilvl="0" w:tplc="55CC033A">
+      <w:start w:val="1"/>
+      <w:numFmt w:val="decimal"/>
+      <w:pStyle w:val="Ttulo3"/>
+      <w:lvlText w:val="%1."/>
+      <w:lvlJc w:val="left"/>
+      <w:pPr>
+        <w:ind w:left="720" w:hanging="360"/>
+      </w:pPr>
+    </w:lvl>
+    <w:lvl w:ilvl="1" w:tplc="0C0A0019" w:tentative="1">
+      <w:start w:val="1"/>
+      <w:numFmt w:val="lowerLetter"/>
+      <w:lvlText w:val="%2."/>
+      <w:lvlJc w:val="left"/>
+      <w:pPr>
+        <w:ind w:left="1440" w:hanging="360"/>
+      </w:pPr>
+    </w:lvl>
+    <w:lvl w:ilvl="2" w:tplc="0C0A001B">
+      <w:start w:val="1"/>
+      <w:numFmt w:val="lowerRoman"/>
+      <w:lvlText w:val="%3."/>
+      <w:lvlJc w:val="right"/>
+      <w:pPr>
+        <w:ind w:left="2160" w:hanging="180"/>
+      </w:pPr>
+    </w:lvl>
+    <w:lvl w:ilvl="3" w:tplc="0C0A000F" w:tentative="1">
+      <w:start w:val="1"/>
+      <w:numFmt w:val="decimal"/>
+      <w:lvlText w:val="%4."/>
+      <w:lvlJc w:val="left"/>
+      <w:pPr>
+        <w:ind w:left="2880" w:hanging="360"/>
+      </w:pPr>
+    </w:lvl>
+    <w:lvl w:ilvl="4" w:tplc="0C0A0019" w:tentative="1">
+      <w:start w:val="1"/>
+      <w:numFmt w:val="lowerLetter"/>
+      <w:lvlText w:val="%5."/>
+      <w:lvlJc w:val="left"/>
+      <w:pPr>
+        <w:ind w:left="3600" w:hanging="360"/>
+      </w:pPr>
+    </w:lvl>
+    <w:lvl w:ilvl="5" w:tplc="0C0A001B" w:tentative="1">
+      <w:start w:val="1"/>
+      <w:numFmt w:val="lowerRoman"/>
+      <w:lvlText w:val="%6."/>
+      <w:lvlJc w:val="right"/>
+      <w:pPr>
+        <w:ind w:left="4320" w:hanging="180"/>
+      </w:pPr>
+    </w:lvl>
+    <w:lvl w:ilvl="6" w:tplc="0C0A000F" w:tentative="1">
+      <w:start w:val="1"/>
+      <w:numFmt w:val="decimal"/>
+      <w:lvlText w:val="%7."/>
+      <w:lvlJc w:val="left"/>
+      <w:pPr>
+        <w:ind w:left="5040" w:hanging="360"/>
+      </w:pPr>
+    </w:lvl>
+    <w:lvl w:ilvl="7" w:tplc="0C0A0019" w:tentative="1">
+      <w:start w:val="1"/>
+      <w:numFmt w:val="lowerLetter"/>
+      <w:lvlText w:val="%8."/>
+      <w:lvlJc w:val="left"/>
+      <w:pPr>
+        <w:ind w:left="5760" w:hanging="360"/>
+      </w:pPr>
+    </w:lvl>
+    <w:lvl w:ilvl="8" w:tplc="0C0A001B" w:tentative="1">
+      <w:start w:val="1"/>
+      <w:numFmt w:val="lowerRoman"/>
+      <w:lvlText w:val="%9."/>
+      <w:lvlJc w:val="right"/>
+      <w:pPr>
+        <w:ind w:left="6480" w:hanging="180"/>
+      </w:pPr>
+    </w:lvl>
+  </w:abstractNum>
+  <w:abstractNum w:abstractNumId="1" w15:restartNumberingAfterBreak="0">
     <w:nsid w:val="346B3530"/>
     <w:multiLevelType w:val="multilevel"/>
     <w:tmpl w:val="769222AE"/>
@@ -570,6 +2996,9 @@
     </w:lvl>
   </w:abstractNum>
   <w:num w:numId="1">
+    <w:abstractNumId w:val="1"/>
+  </w:num>
+  <w:num w:numId="2">
     <w:abstractNumId w:val="0"/>
   </w:num>
 </w:numbering>
@@ -1018,11 +3447,15 @@
     <w:name w:val="heading 3"/>
     <w:basedOn w:val="Heading"/>
     <w:next w:val="Textbody"/>
+    <w:autoRedefine/>
     <w:uiPriority w:val="9"/>
-    <w:semiHidden/>
     <w:unhideWhenUsed/>
     <w:qFormat/>
+    <w:rsid w:val="001206DB"/>
     <w:pPr>
+      <w:numPr>
+        <w:numId w:val="2"/>
+      </w:numPr>
       <w:spacing w:before="140"/>
       <w:outlineLvl w:val="2"/>
     </w:pPr>
@@ -1155,7 +3588,6 @@
     <w:rPr>
       <w:color w:val="000080"/>
       <w:u w:val="single"/>
-      <w:lang/>
     </w:rPr>
   </w:style>
   <w:style w:type="character" w:customStyle="1" w:styleId="VisitedInternetLink">
@@ -1163,7 +3595,6 @@
     <w:rPr>
       <w:color w:val="800000"/>
       <w:u w:val="single"/>
-      <w:lang/>
     </w:rPr>
   </w:style>
   <w:style w:type="character" w:customStyle="1" w:styleId="BulletSymbols">
@@ -1177,6 +3608,66 @@
   </w:style>
   <w:style w:type="character" w:customStyle="1" w:styleId="NumberingSymbols">
     <w:name w:val="Numbering Symbols"/>
+  </w:style>
+  <w:style w:type="table" w:styleId="Tablaconcuadrcula">
+    <w:name w:val="Table Grid"/>
+    <w:basedOn w:val="Tablanormal"/>
+    <w:uiPriority w:val="39"/>
+    <w:rsid w:val="001206DB"/>
+    <w:tblPr>
+      <w:tblBorders>
+        <w:top w:val="single" w:sz="4" w:space="0" w:color="auto"/>
+        <w:left w:val="single" w:sz="4" w:space="0" w:color="auto"/>
+        <w:bottom w:val="single" w:sz="4" w:space="0" w:color="auto"/>
+        <w:right w:val="single" w:sz="4" w:space="0" w:color="auto"/>
+        <w:insideH w:val="single" w:sz="4" w:space="0" w:color="auto"/>
+        <w:insideV w:val="single" w:sz="4" w:space="0" w:color="auto"/>
+      </w:tblBorders>
+    </w:tblPr>
+  </w:style>
+  <w:style w:type="paragraph" w:styleId="TDC1">
+    <w:name w:val="toc 1"/>
+    <w:basedOn w:val="Normal"/>
+    <w:next w:val="Normal"/>
+    <w:autoRedefine/>
+    <w:uiPriority w:val="39"/>
+    <w:unhideWhenUsed/>
+    <w:rsid w:val="004E62B2"/>
+    <w:pPr>
+      <w:spacing w:after="100"/>
+    </w:pPr>
+    <w:rPr>
+      <w:rFonts w:cs="Mangal"/>
+      <w:szCs w:val="21"/>
+    </w:rPr>
+  </w:style>
+  <w:style w:type="paragraph" w:styleId="TDC2">
+    <w:name w:val="toc 2"/>
+    <w:basedOn w:val="Normal"/>
+    <w:next w:val="Normal"/>
+    <w:autoRedefine/>
+    <w:uiPriority w:val="39"/>
+    <w:unhideWhenUsed/>
+    <w:rsid w:val="004E62B2"/>
+    <w:pPr>
+      <w:spacing w:after="100"/>
+      <w:ind w:left="240"/>
+    </w:pPr>
+    <w:rPr>
+      <w:rFonts w:cs="Mangal"/>
+      <w:szCs w:val="21"/>
+    </w:rPr>
+  </w:style>
+  <w:style w:type="character" w:styleId="Hipervnculo">
+    <w:name w:val="Hyperlink"/>
+    <w:basedOn w:val="Fuentedeprrafopredeter"/>
+    <w:uiPriority w:val="99"/>
+    <w:unhideWhenUsed/>
+    <w:rsid w:val="004E62B2"/>
+    <w:rPr>
+      <w:color w:val="0563C1" w:themeColor="hyperlink"/>
+      <w:u w:val="single"/>
+    </w:rPr>
   </w:style>
 </w:styles>
 </file>
@@ -1474,4 +3965,16 @@
     </a:ext>
   </a:extLst>
 </a:theme>
+</file>
+
+<file path=customXml/item1.xml><?xml version="1.0" encoding="utf-8"?>
+<b:Sources xmlns:b="http://schemas.openxmlformats.org/officeDocument/2006/bibliography" xmlns="http://schemas.openxmlformats.org/officeDocument/2006/bibliography" SelectedStyle="\APASixthEditionOfficeOnline.xsl" StyleName="APA" Version="6"/>
+</file>
+
+<file path=customXml/itemProps1.xml><?xml version="1.0" encoding="utf-8"?>
+<ds:datastoreItem xmlns:ds="http://schemas.openxmlformats.org/officeDocument/2006/customXml" ds:itemID="{7B5AC44B-20CC-487F-A2B2-8A4F7D64B440}">
+  <ds:schemaRefs>
+    <ds:schemaRef ds:uri="http://schemas.openxmlformats.org/officeDocument/2006/bibliography"/>
+  </ds:schemaRefs>
+</ds:datastoreItem>
 </file>
</xml_diff>